<commit_message>
Draft of the documentation of TAPI > 2.5.0
</commit_message>
<xml_diff>
--- a/ToolingGuidelines/UML2Yang Tool User Guide.docx
+++ b/ToolingGuidelines/UML2Yang Tool User Guide.docx
@@ -64,6 +64,13 @@
     </w:p>
     <w:sdt>
       <w:sdtPr>
+        <w:rPr>
+          <w:rFonts w:ascii="Times New Roman" w:eastAsiaTheme="minorEastAsia" w:hAnsi="Times New Roman" w:cstheme="minorBidi"/>
+          <w:color w:val="141313" w:themeColor="text1"/>
+          <w:sz w:val="24"/>
+          <w:szCs w:val="18"/>
+          <w:lang w:eastAsia="ja-JP"/>
+        </w:rPr>
         <w:id w:val="-21089983"/>
         <w:docPartObj>
           <w:docPartGallery w:val="Table of Contents"/>
@@ -72,14 +79,9 @@
       </w:sdtPr>
       <w:sdtEndPr>
         <w:rPr>
-          <w:rFonts w:ascii="Times New Roman" w:eastAsiaTheme="minorEastAsia" w:hAnsi="Times New Roman" w:cstheme="minorBidi"/>
           <w:b/>
           <w:bCs/>
           <w:noProof/>
-          <w:color w:val="141313" w:themeColor="text1"/>
-          <w:sz w:val="24"/>
-          <w:szCs w:val="18"/>
-          <w:lang w:eastAsia="ja-JP"/>
         </w:rPr>
       </w:sdtEndPr>
       <w:sdtContent>
@@ -5094,31 +5096,7 @@
           <w:rPr>
             <w:rStyle w:val="Hyperlink"/>
           </w:rPr>
-          <w:t>7.21.1 of R</w:t>
-        </w:r>
-        <w:r>
-          <w:rPr>
-            <w:rStyle w:val="Hyperlink"/>
-          </w:rPr>
-          <w:t>F</w:t>
-        </w:r>
-        <w:r>
-          <w:rPr>
-            <w:rStyle w:val="Hyperlink"/>
-          </w:rPr>
-          <w:t>C 7</w:t>
-        </w:r>
-        <w:r>
-          <w:rPr>
-            <w:rStyle w:val="Hyperlink"/>
-          </w:rPr>
-          <w:t>9</w:t>
-        </w:r>
-        <w:r>
-          <w:rPr>
-            <w:rStyle w:val="Hyperlink"/>
-          </w:rPr>
-          <w:t>50</w:t>
+          <w:t>7.21.1 of RFC 7950</w:t>
         </w:r>
       </w:hyperlink>
       <w:r>
@@ -5723,18 +5701,6 @@
         </w:rPr>
         <w:t>Move to this repository:</w:t>
       </w:r>
-    </w:p>
-    <w:p>
-      <w:pPr>
-        <w:pStyle w:val="1"/>
-        <w:widowControl w:val="0"/>
-        <w:spacing w:after="0"/>
-        <w:contextualSpacing w:val="0"/>
-        <w:jc w:val="both"/>
-        <w:rPr>
-          <w:lang w:eastAsia="zh-CN"/>
-        </w:rPr>
-      </w:pPr>
     </w:p>
     <w:p>
       <w:pPr>
@@ -5753,7 +5719,7 @@
             <w:rStyle w:val="Hyperlink"/>
             <w:lang w:eastAsia="zh-CN"/>
           </w:rPr>
-          <w:t>https://github.com/bartoszm/yang2swagger/releases/tag/2.0</w:t>
+          <w:t>https://github.com/bartoszm/yang2swagger/releases/tag/1.1.14</w:t>
         </w:r>
       </w:hyperlink>
     </w:p>
@@ -5762,40 +5728,36 @@
         <w:pStyle w:val="1"/>
         <w:widowControl w:val="0"/>
         <w:spacing w:after="0"/>
-        <w:contextualSpacing w:val="0"/>
-        <w:jc w:val="both"/>
-        <w:rPr>
-          <w:b/>
-          <w:bCs/>
-          <w:lang w:eastAsia="zh-CN"/>
-        </w:rPr>
-      </w:pPr>
-    </w:p>
-    <w:p>
-      <w:pPr>
-        <w:pStyle w:val="1"/>
-        <w:widowControl w:val="0"/>
-        <w:spacing w:after="0"/>
-        <w:ind w:left="420"/>
-        <w:contextualSpacing w:val="0"/>
-        <w:rPr>
-          <w:b/>
-          <w:bCs/>
-          <w:lang w:eastAsia="zh-CN"/>
-        </w:rPr>
-      </w:pPr>
-      <w:r>
-        <w:rPr>
-          <w:b/>
-          <w:bCs/>
+        <w:ind w:left="0"/>
+        <w:contextualSpacing w:val="0"/>
+        <w:jc w:val="both"/>
+        <w:rPr>
+          <w:lang w:eastAsia="zh-CN"/>
+        </w:rPr>
+      </w:pPr>
+    </w:p>
+    <w:p>
+      <w:pPr>
+        <w:pStyle w:val="1"/>
+        <w:widowControl w:val="0"/>
+        <w:spacing w:after="0"/>
+        <w:ind w:left="0"/>
+        <w:contextualSpacing w:val="0"/>
+        <w:jc w:val="both"/>
+        <w:rPr>
+          <w:lang w:eastAsia="zh-CN"/>
+        </w:rPr>
+      </w:pPr>
+      <w:r>
+        <w:rPr>
           <w:noProof/>
           <w:lang w:eastAsia="zh-CN"/>
         </w:rPr>
         <w:drawing>
-          <wp:inline distT="0" distB="0" distL="0" distR="0" wp14:anchorId="128471A4" wp14:editId="608CD17B">
-            <wp:extent cx="5943600" cy="4549140"/>
-            <wp:effectExtent l="0" t="0" r="0" b="3810"/>
-            <wp:docPr id="8" name="Picture 8" descr="A screenshot of a computer&#10;&#10;Description automatically generated with medium confidence"/>
+          <wp:inline distT="0" distB="0" distL="0" distR="0" wp14:anchorId="5BBC4B14" wp14:editId="62877BAB">
+            <wp:extent cx="5943600" cy="2792730"/>
+            <wp:effectExtent l="0" t="0" r="0" b="7620"/>
+            <wp:docPr id="955394387" name="Picture 2" descr="A screenshot of a computer&#10;&#10;Description automatically generated"/>
             <wp:cNvGraphicFramePr>
               <a:graphicFrameLocks xmlns:a="http://schemas.openxmlformats.org/drawingml/2006/main" noChangeAspect="1"/>
             </wp:cNvGraphicFramePr>
@@ -5803,7 +5765,7 @@
               <a:graphicData uri="http://schemas.openxmlformats.org/drawingml/2006/picture">
                 <pic:pic xmlns:pic="http://schemas.openxmlformats.org/drawingml/2006/picture">
                   <pic:nvPicPr>
-                    <pic:cNvPr id="8" name="Picture 8" descr="A screenshot of a computer&#10;&#10;Description automatically generated with medium confidence"/>
+                    <pic:cNvPr id="955394387" name="Picture 2" descr="A screenshot of a computer&#10;&#10;Description automatically generated"/>
                     <pic:cNvPicPr/>
                   </pic:nvPicPr>
                   <pic:blipFill>
@@ -5815,7 +5777,7 @@
                   <pic:spPr>
                     <a:xfrm>
                       <a:off x="0" y="0"/>
-                      <a:ext cx="5943600" cy="4549140"/>
+                      <a:ext cx="5943600" cy="2792730"/>
                     </a:xfrm>
                     <a:prstGeom prst="rect">
                       <a:avLst/>
@@ -5832,48 +5794,6 @@
       <w:pPr>
         <w:pStyle w:val="1"/>
         <w:widowControl w:val="0"/>
-        <w:spacing w:after="0"/>
-        <w:ind w:left="420"/>
-        <w:contextualSpacing w:val="0"/>
-        <w:rPr>
-          <w:b/>
-          <w:bCs/>
-          <w:lang w:eastAsia="zh-CN"/>
-        </w:rPr>
-      </w:pPr>
-    </w:p>
-    <w:p>
-      <w:pPr>
-        <w:pStyle w:val="1"/>
-        <w:widowControl w:val="0"/>
-        <w:spacing w:after="0"/>
-        <w:ind w:left="420"/>
-        <w:contextualSpacing w:val="0"/>
-        <w:rPr>
-          <w:b/>
-          <w:bCs/>
-          <w:lang w:eastAsia="zh-CN"/>
-        </w:rPr>
-      </w:pPr>
-    </w:p>
-    <w:p>
-      <w:pPr>
-        <w:pStyle w:val="1"/>
-        <w:widowControl w:val="0"/>
-        <w:spacing w:after="0"/>
-        <w:contextualSpacing w:val="0"/>
-        <w:jc w:val="both"/>
-        <w:rPr>
-          <w:b/>
-          <w:bCs/>
-          <w:lang w:eastAsia="zh-CN"/>
-        </w:rPr>
-      </w:pPr>
-    </w:p>
-    <w:p>
-      <w:pPr>
-        <w:pStyle w:val="1"/>
-        <w:widowControl w:val="0"/>
         <w:numPr>
           <w:ilvl w:val="0"/>
           <w:numId w:val="18"/>
@@ -5895,14 +5815,7 @@
           <w:color w:val="0070C0"/>
           <w:lang w:eastAsia="zh-CN"/>
         </w:rPr>
-        <w:t>swagger-generator-cli-2.0-executable.jar</w:t>
-      </w:r>
-      <w:r>
-        <w:rPr>
-          <w:color w:val="0070C0"/>
-          <w:lang w:eastAsia="zh-CN"/>
-        </w:rPr>
-        <w:t xml:space="preserve"> </w:t>
+        <w:t xml:space="preserve">swagger-generator-cli-1.1.14-executable.jar  </w:t>
       </w:r>
       <w:r>
         <w:rPr>
@@ -5937,6 +5850,157 @@
         <w:contextualSpacing w:val="0"/>
         <w:jc w:val="both"/>
         <w:rPr>
+          <w:lang w:eastAsia="zh-CN"/>
+        </w:rPr>
+      </w:pPr>
+    </w:p>
+    <w:p>
+      <w:pPr>
+        <w:pStyle w:val="1"/>
+        <w:widowControl w:val="0"/>
+        <w:spacing w:after="0"/>
+        <w:ind w:left="0"/>
+        <w:contextualSpacing w:val="0"/>
+        <w:jc w:val="both"/>
+        <w:rPr>
+          <w:lang w:eastAsia="zh-CN"/>
+        </w:rPr>
+      </w:pPr>
+      <w:r>
+        <w:rPr>
+          <w:lang w:eastAsia="zh-CN"/>
+        </w:rPr>
+        <w:t>OR use the more recent version (</w:t>
+      </w:r>
+      <w:r>
+        <w:rPr>
+          <w:color w:val="0070C0"/>
+          <w:lang w:eastAsia="zh-CN"/>
+        </w:rPr>
+        <w:t>swagger-generator-cli-2.0-executable.jar</w:t>
+      </w:r>
+      <w:r>
+        <w:rPr>
+          <w:lang w:eastAsia="zh-CN"/>
+        </w:rPr>
+        <w:t>):</w:t>
+      </w:r>
+    </w:p>
+    <w:p>
+      <w:pPr>
+        <w:pStyle w:val="1"/>
+        <w:widowControl w:val="0"/>
+        <w:spacing w:after="0"/>
+        <w:ind w:left="0"/>
+        <w:contextualSpacing w:val="0"/>
+        <w:jc w:val="both"/>
+        <w:rPr>
+          <w:lang w:eastAsia="zh-CN"/>
+        </w:rPr>
+      </w:pPr>
+    </w:p>
+    <w:p>
+      <w:pPr>
+        <w:pStyle w:val="1"/>
+        <w:widowControl w:val="0"/>
+        <w:spacing w:after="0"/>
+        <w:contextualSpacing w:val="0"/>
+        <w:jc w:val="both"/>
+        <w:rPr>
+          <w:lang w:eastAsia="zh-CN"/>
+        </w:rPr>
+      </w:pPr>
+      <w:hyperlink r:id="rId17" w:history="1">
+        <w:r>
+          <w:rPr>
+            <w:rStyle w:val="Hyperlink"/>
+            <w:lang w:eastAsia="zh-CN"/>
+          </w:rPr>
+          <w:t>https://github.com/bartoszm/yang2swagger/releases/tag/2.1.0</w:t>
+        </w:r>
+      </w:hyperlink>
+    </w:p>
+    <w:p>
+      <w:pPr>
+        <w:pStyle w:val="1"/>
+        <w:widowControl w:val="0"/>
+        <w:spacing w:after="0"/>
+        <w:contextualSpacing w:val="0"/>
+        <w:jc w:val="both"/>
+        <w:rPr>
+          <w:b/>
+          <w:bCs/>
+          <w:lang w:eastAsia="zh-CN"/>
+        </w:rPr>
+      </w:pPr>
+    </w:p>
+    <w:p>
+      <w:pPr>
+        <w:pStyle w:val="1"/>
+        <w:widowControl w:val="0"/>
+        <w:spacing w:after="0"/>
+        <w:ind w:left="420"/>
+        <w:contextualSpacing w:val="0"/>
+        <w:rPr>
+          <w:b/>
+          <w:bCs/>
+          <w:lang w:eastAsia="zh-CN"/>
+        </w:rPr>
+      </w:pPr>
+      <w:r>
+        <w:rPr>
+          <w:b/>
+          <w:bCs/>
+          <w:noProof/>
+          <w:lang w:eastAsia="zh-CN"/>
+        </w:rPr>
+        <w:drawing>
+          <wp:inline distT="0" distB="0" distL="0" distR="0" wp14:anchorId="2BFA0717" wp14:editId="6A9C54AF">
+            <wp:extent cx="5943600" cy="2463165"/>
+            <wp:effectExtent l="0" t="0" r="0" b="0"/>
+            <wp:docPr id="911886760" name="Picture 1" descr="A screenshot of a computer&#10;&#10;Description automatically generated"/>
+            <wp:cNvGraphicFramePr>
+              <a:graphicFrameLocks xmlns:a="http://schemas.openxmlformats.org/drawingml/2006/main" noChangeAspect="1"/>
+            </wp:cNvGraphicFramePr>
+            <a:graphic xmlns:a="http://schemas.openxmlformats.org/drawingml/2006/main">
+              <a:graphicData uri="http://schemas.openxmlformats.org/drawingml/2006/picture">
+                <pic:pic xmlns:pic="http://schemas.openxmlformats.org/drawingml/2006/picture">
+                  <pic:nvPicPr>
+                    <pic:cNvPr id="911886760" name="Picture 1" descr="A screenshot of a computer&#10;&#10;Description automatically generated"/>
+                    <pic:cNvPicPr/>
+                  </pic:nvPicPr>
+                  <pic:blipFill>
+                    <a:blip r:embed="rId18"/>
+                    <a:stretch>
+                      <a:fillRect/>
+                    </a:stretch>
+                  </pic:blipFill>
+                  <pic:spPr>
+                    <a:xfrm>
+                      <a:off x="0" y="0"/>
+                      <a:ext cx="5943600" cy="2463165"/>
+                    </a:xfrm>
+                    <a:prstGeom prst="rect">
+                      <a:avLst/>
+                    </a:prstGeom>
+                  </pic:spPr>
+                </pic:pic>
+              </a:graphicData>
+            </a:graphic>
+          </wp:inline>
+        </w:drawing>
+      </w:r>
+    </w:p>
+    <w:p>
+      <w:pPr>
+        <w:pStyle w:val="1"/>
+        <w:widowControl w:val="0"/>
+        <w:spacing w:after="0"/>
+        <w:ind w:left="420"/>
+        <w:contextualSpacing w:val="0"/>
+        <w:rPr>
+          <w:b/>
+          <w:bCs/>
           <w:lang w:eastAsia="zh-CN"/>
         </w:rPr>
       </w:pPr>
@@ -6062,21 +6126,113 @@
       <w:pPr>
         <w:pStyle w:val="1"/>
         <w:widowControl w:val="0"/>
-        <w:spacing w:after="0"/>
-        <w:contextualSpacing w:val="0"/>
-        <w:jc w:val="both"/>
-        <w:rPr>
-          <w:b/>
-          <w:bCs/>
-          <w:lang w:eastAsia="zh-CN"/>
-        </w:rPr>
-      </w:pPr>
-    </w:p>
-    <w:p>
-      <w:pPr>
-        <w:pStyle w:val="1"/>
-        <w:widowControl w:val="0"/>
-        <w:spacing w:after="0"/>
+        <w:numPr>
+          <w:ilvl w:val="1"/>
+          <w:numId w:val="18"/>
+        </w:numPr>
+        <w:spacing w:after="0"/>
+        <w:contextualSpacing w:val="0"/>
+        <w:jc w:val="both"/>
+        <w:rPr>
+          <w:lang w:eastAsia="zh-CN"/>
+        </w:rPr>
+      </w:pPr>
+      <w:r>
+        <w:rPr>
+          <w:lang w:eastAsia="zh-CN"/>
+        </w:rPr>
+        <w:t>Important note: the script does not work if file names are equal in the first part:</w:t>
+      </w:r>
+    </w:p>
+    <w:p>
+      <w:pPr>
+        <w:pStyle w:val="1"/>
+        <w:widowControl w:val="0"/>
+        <w:numPr>
+          <w:ilvl w:val="2"/>
+          <w:numId w:val="21"/>
+        </w:numPr>
+        <w:spacing w:after="0"/>
+        <w:contextualSpacing w:val="0"/>
+        <w:jc w:val="both"/>
+        <w:rPr>
+          <w:lang w:eastAsia="zh-CN"/>
+        </w:rPr>
+      </w:pPr>
+      <w:r>
+        <w:rPr>
+          <w:lang w:eastAsia="zh-CN"/>
+        </w:rPr>
+        <w:t>tapi-gnmi-streaming</w:t>
+      </w:r>
+      <w:r>
+        <w:rPr>
+          <w:lang w:eastAsia="zh-CN"/>
+        </w:rPr>
+        <w:t xml:space="preserve"> works</w:t>
+      </w:r>
+    </w:p>
+    <w:p>
+      <w:pPr>
+        <w:pStyle w:val="1"/>
+        <w:widowControl w:val="0"/>
+        <w:numPr>
+          <w:ilvl w:val="2"/>
+          <w:numId w:val="21"/>
+        </w:numPr>
+        <w:spacing w:after="0"/>
+        <w:contextualSpacing w:val="0"/>
+        <w:jc w:val="both"/>
+        <w:rPr>
+          <w:lang w:eastAsia="zh-CN"/>
+        </w:rPr>
+      </w:pPr>
+      <w:r>
+        <w:rPr>
+          <w:lang w:eastAsia="zh-CN"/>
+        </w:rPr>
+        <w:t>tapi- streaming</w:t>
+      </w:r>
+      <w:r>
+        <w:rPr>
+          <w:lang w:eastAsia="zh-CN"/>
+        </w:rPr>
+        <w:t>-</w:t>
+      </w:r>
+      <w:r>
+        <w:rPr>
+          <w:lang w:eastAsia="zh-CN"/>
+        </w:rPr>
+        <w:t>gnmi</w:t>
+      </w:r>
+      <w:r>
+        <w:rPr>
+          <w:lang w:eastAsia="zh-CN"/>
+        </w:rPr>
+        <w:t xml:space="preserve"> does not work</w:t>
+      </w:r>
+    </w:p>
+    <w:p>
+      <w:pPr>
+        <w:pStyle w:val="1"/>
+        <w:widowControl w:val="0"/>
+        <w:spacing w:after="0"/>
+        <w:contextualSpacing w:val="0"/>
+        <w:jc w:val="both"/>
+        <w:rPr>
+          <w:b/>
+          <w:bCs/>
+          <w:lang w:eastAsia="zh-CN"/>
+        </w:rPr>
+      </w:pPr>
+    </w:p>
+    <w:bookmarkEnd w:id="0"/>
+    <w:p>
+      <w:pPr>
+        <w:pStyle w:val="1"/>
+        <w:widowControl w:val="0"/>
+        <w:spacing w:after="0"/>
+        <w:ind w:left="420"/>
         <w:jc w:val="both"/>
         <w:rPr>
           <w:rFonts w:ascii="Courier New" w:hAnsi="Courier New" w:cs="Courier New"/>
@@ -6102,6 +6258,7 @@
         <w:pStyle w:val="1"/>
         <w:widowControl w:val="0"/>
         <w:spacing w:after="0"/>
+        <w:ind w:left="420"/>
         <w:jc w:val="both"/>
         <w:rPr>
           <w:rFonts w:ascii="Courier New" w:hAnsi="Courier New" w:cs="Courier New"/>
@@ -6127,6 +6284,7 @@
         <w:pStyle w:val="1"/>
         <w:widowControl w:val="0"/>
         <w:spacing w:after="0"/>
+        <w:ind w:left="420"/>
         <w:jc w:val="both"/>
         <w:rPr>
           <w:rFonts w:ascii="Courier New" w:hAnsi="Courier New" w:cs="Courier New"/>
@@ -6152,6 +6310,7 @@
         <w:pStyle w:val="1"/>
         <w:widowControl w:val="0"/>
         <w:spacing w:after="0"/>
+        <w:ind w:left="420"/>
         <w:jc w:val="both"/>
         <w:rPr>
           <w:rFonts w:ascii="Courier New" w:hAnsi="Courier New" w:cs="Courier New"/>
@@ -6177,6 +6336,7 @@
         <w:pStyle w:val="1"/>
         <w:widowControl w:val="0"/>
         <w:spacing w:after="0"/>
+        <w:ind w:left="420"/>
         <w:jc w:val="both"/>
         <w:rPr>
           <w:rFonts w:ascii="Courier New" w:hAnsi="Courier New" w:cs="Courier New"/>
@@ -6202,6 +6362,7 @@
         <w:pStyle w:val="1"/>
         <w:widowControl w:val="0"/>
         <w:spacing w:after="0"/>
+        <w:ind w:left="420"/>
         <w:jc w:val="both"/>
         <w:rPr>
           <w:rFonts w:ascii="Courier New" w:hAnsi="Courier New" w:cs="Courier New"/>
@@ -6227,6 +6388,7 @@
         <w:pStyle w:val="1"/>
         <w:widowControl w:val="0"/>
         <w:spacing w:after="0"/>
+        <w:ind w:left="420"/>
         <w:jc w:val="both"/>
         <w:rPr>
           <w:rFonts w:ascii="Courier New" w:hAnsi="Courier New" w:cs="Courier New"/>
@@ -6252,6 +6414,7 @@
         <w:pStyle w:val="1"/>
         <w:widowControl w:val="0"/>
         <w:spacing w:after="0"/>
+        <w:ind w:left="420"/>
         <w:jc w:val="both"/>
         <w:rPr>
           <w:rFonts w:ascii="Courier New" w:hAnsi="Courier New" w:cs="Courier New"/>
@@ -6277,6 +6440,7 @@
         <w:pStyle w:val="1"/>
         <w:widowControl w:val="0"/>
         <w:spacing w:after="0"/>
+        <w:ind w:left="420"/>
         <w:jc w:val="both"/>
         <w:rPr>
           <w:rFonts w:ascii="Courier New" w:hAnsi="Courier New" w:cs="Courier New"/>
@@ -6302,6 +6466,7 @@
         <w:pStyle w:val="1"/>
         <w:widowControl w:val="0"/>
         <w:spacing w:after="0"/>
+        <w:ind w:left="420"/>
         <w:jc w:val="both"/>
         <w:rPr>
           <w:rFonts w:ascii="Courier New" w:hAnsi="Courier New" w:cs="Courier New"/>
@@ -6327,6 +6492,7 @@
         <w:pStyle w:val="1"/>
         <w:widowControl w:val="0"/>
         <w:spacing w:after="0"/>
+        <w:ind w:left="420"/>
         <w:jc w:val="both"/>
         <w:rPr>
           <w:rFonts w:ascii="Courier New" w:hAnsi="Courier New" w:cs="Courier New"/>
@@ -6352,6 +6518,7 @@
         <w:pStyle w:val="1"/>
         <w:widowControl w:val="0"/>
         <w:spacing w:after="0"/>
+        <w:ind w:left="420"/>
         <w:jc w:val="both"/>
         <w:rPr>
           <w:rFonts w:ascii="Courier New" w:hAnsi="Courier New" w:cs="Courier New"/>
@@ -6369,14 +6536,15 @@
           <w:szCs w:val="10"/>
           <w:lang w:eastAsia="zh-CN"/>
         </w:rPr>
-        <w:t>[9]='tapi-common tapi-notification tapi-streaming tapi-fm'</w:t>
-      </w:r>
-    </w:p>
-    <w:p>
-      <w:pPr>
-        <w:pStyle w:val="1"/>
-        <w:widowControl w:val="0"/>
-        <w:spacing w:after="0"/>
+        <w:t>[9]='tapi-common tapi-notification tapi-streaming tapi-topology tapi-path-computation tapi-connectivity tapi-oam tapi-gnmi-streaming'</w:t>
+      </w:r>
+    </w:p>
+    <w:p>
+      <w:pPr>
+        <w:pStyle w:val="1"/>
+        <w:widowControl w:val="0"/>
+        <w:spacing w:after="0"/>
+        <w:ind w:left="420"/>
         <w:jc w:val="both"/>
         <w:rPr>
           <w:rFonts w:ascii="Courier New" w:hAnsi="Courier New" w:cs="Courier New"/>
@@ -6394,14 +6562,15 @@
           <w:szCs w:val="10"/>
           <w:lang w:eastAsia="zh-CN"/>
         </w:rPr>
-        <w:t>[10]='tapi-common tapi-notification tapi-streaming tapi-topology tapi-path-computation tapi-connectivity tapi-oam tapi-fm tapi-dsr'</w:t>
-      </w:r>
-    </w:p>
-    <w:p>
-      <w:pPr>
-        <w:pStyle w:val="1"/>
-        <w:widowControl w:val="0"/>
-        <w:spacing w:after="0"/>
+        <w:t>[10]='tapi-common tapi-notification tapi-streaming tapi-fm'</w:t>
+      </w:r>
+    </w:p>
+    <w:p>
+      <w:pPr>
+        <w:pStyle w:val="1"/>
+        <w:widowControl w:val="0"/>
+        <w:spacing w:after="0"/>
+        <w:ind w:left="420"/>
         <w:jc w:val="both"/>
         <w:rPr>
           <w:rFonts w:ascii="Courier New" w:hAnsi="Courier New" w:cs="Courier New"/>
@@ -6419,14 +6588,15 @@
           <w:szCs w:val="10"/>
           <w:lang w:eastAsia="zh-CN"/>
         </w:rPr>
-        <w:t>[11]='tapi-common tapi-notification tapi-streaming tapi-topology tapi-path-computation tapi-connectivity tapi-oam tapi-fm tapi-dsr tapi-digital-otn'</w:t>
-      </w:r>
-    </w:p>
-    <w:p>
-      <w:pPr>
-        <w:pStyle w:val="1"/>
-        <w:widowControl w:val="0"/>
-        <w:spacing w:after="0"/>
+        <w:t>[11]='tapi-common tapi-notification tapi-streaming tapi-topology tapi-path-computation tapi-connectivity tapi-oam tapi-gnmi-streaming tapi-fm tapi-dsr'</w:t>
+      </w:r>
+    </w:p>
+    <w:p>
+      <w:pPr>
+        <w:pStyle w:val="1"/>
+        <w:widowControl w:val="0"/>
+        <w:spacing w:after="0"/>
+        <w:ind w:left="420"/>
         <w:jc w:val="both"/>
         <w:rPr>
           <w:rFonts w:ascii="Courier New" w:hAnsi="Courier New" w:cs="Courier New"/>
@@ -6444,14 +6614,15 @@
           <w:szCs w:val="10"/>
           <w:lang w:eastAsia="zh-CN"/>
         </w:rPr>
-        <w:t>[12]='tapi-common tapi-notification tapi-streaming tapi-topology tapi-path-computation tapi-connectivity tapi-oam tapi-fm tapi-eth'</w:t>
-      </w:r>
-    </w:p>
-    <w:p>
-      <w:pPr>
-        <w:pStyle w:val="1"/>
-        <w:widowControl w:val="0"/>
-        <w:spacing w:after="0"/>
+        <w:t>[12]='tapi-common tapi-notification tapi-streaming tapi-topology tapi-path-computation tapi-connectivity tapi-oam tapi-gnmi-streaming tapi-fm tapi-dsr tapi-digital-otn'</w:t>
+      </w:r>
+    </w:p>
+    <w:p>
+      <w:pPr>
+        <w:pStyle w:val="1"/>
+        <w:widowControl w:val="0"/>
+        <w:spacing w:after="0"/>
+        <w:ind w:left="420"/>
         <w:jc w:val="both"/>
         <w:rPr>
           <w:rFonts w:ascii="Courier New" w:hAnsi="Courier New" w:cs="Courier New"/>
@@ -6469,14 +6640,15 @@
           <w:szCs w:val="10"/>
           <w:lang w:eastAsia="zh-CN"/>
         </w:rPr>
-        <w:t>[13]='tapi-common tapi-notification tapi-streaming tapi-topology tapi-path-computation tapi-connectivity tapi-oam tapi-fm tapi-photonic-media'</w:t>
-      </w:r>
-    </w:p>
-    <w:p>
-      <w:pPr>
-        <w:pStyle w:val="1"/>
-        <w:widowControl w:val="0"/>
-        <w:spacing w:after="0"/>
+        <w:t>[13]='tapi-common tapi-notification tapi-streaming tapi-topology tapi-path-computation tapi-connectivity tapi-oam tapi-gnmi-streaming tapi-fm tapi-eth'</w:t>
+      </w:r>
+    </w:p>
+    <w:p>
+      <w:pPr>
+        <w:pStyle w:val="1"/>
+        <w:widowControl w:val="0"/>
+        <w:spacing w:after="0"/>
+        <w:ind w:left="420"/>
         <w:jc w:val="both"/>
         <w:rPr>
           <w:rFonts w:ascii="Courier New" w:hAnsi="Courier New" w:cs="Courier New"/>
@@ -6494,14 +6666,15 @@
           <w:szCs w:val="10"/>
           <w:lang w:eastAsia="zh-CN"/>
         </w:rPr>
-        <w:t>)</w:t>
-      </w:r>
-    </w:p>
-    <w:p>
-      <w:pPr>
-        <w:pStyle w:val="1"/>
-        <w:widowControl w:val="0"/>
-        <w:spacing w:after="0"/>
+        <w:t>[14]='tapi-common tapi-notification tapi-streaming tapi-topology tapi-path-computation tapi-connectivity tapi-oam tapi-gnmi-streaming tapi-fm tapi-photonic-media'</w:t>
+      </w:r>
+    </w:p>
+    <w:p>
+      <w:pPr>
+        <w:pStyle w:val="1"/>
+        <w:widowControl w:val="0"/>
+        <w:spacing w:after="0"/>
+        <w:ind w:left="420"/>
         <w:jc w:val="both"/>
         <w:rPr>
           <w:rFonts w:ascii="Courier New" w:hAnsi="Courier New" w:cs="Courier New"/>
@@ -6511,13 +6684,7 @@
           <w:lang w:eastAsia="zh-CN"/>
         </w:rPr>
       </w:pPr>
-    </w:p>
-    <w:p>
-      <w:pPr>
-        <w:pStyle w:val="1"/>
-        <w:widowControl w:val="0"/>
-        <w:spacing w:after="0"/>
-        <w:jc w:val="both"/>
+      <w:r>
         <w:rPr>
           <w:rFonts w:ascii="Courier New" w:hAnsi="Courier New" w:cs="Courier New"/>
           <w:color w:val="FF0000"/>
@@ -6525,8 +6692,16 @@
           <w:szCs w:val="10"/>
           <w:lang w:eastAsia="zh-CN"/>
         </w:rPr>
-      </w:pPr>
-      <w:r>
+        <w:t>)</w:t>
+      </w:r>
+    </w:p>
+    <w:p>
+      <w:pPr>
+        <w:pStyle w:val="1"/>
+        <w:widowControl w:val="0"/>
+        <w:spacing w:after="0"/>
+        <w:ind w:left="420"/>
+        <w:jc w:val="both"/>
         <w:rPr>
           <w:rFonts w:ascii="Courier New" w:hAnsi="Courier New" w:cs="Courier New"/>
           <w:color w:val="FF0000"/>
@@ -6534,14 +6709,14 @@
           <w:szCs w:val="10"/>
           <w:lang w:eastAsia="zh-CN"/>
         </w:rPr>
-        <w:t>echo "Generating OpenAPI files from YANG files"</w:t>
-      </w:r>
-    </w:p>
-    <w:p>
-      <w:pPr>
-        <w:pStyle w:val="1"/>
-        <w:widowControl w:val="0"/>
-        <w:spacing w:after="0"/>
+      </w:pPr>
+    </w:p>
+    <w:p>
+      <w:pPr>
+        <w:pStyle w:val="1"/>
+        <w:widowControl w:val="0"/>
+        <w:spacing w:after="0"/>
+        <w:ind w:left="420"/>
         <w:jc w:val="both"/>
         <w:rPr>
           <w:rFonts w:ascii="Courier New" w:hAnsi="Courier New" w:cs="Courier New"/>
@@ -6559,14 +6734,15 @@
           <w:szCs w:val="10"/>
           <w:lang w:eastAsia="zh-CN"/>
         </w:rPr>
-        <w:t>for elt in "${!MODULES[@]}"; do</w:t>
-      </w:r>
-    </w:p>
-    <w:p>
-      <w:pPr>
-        <w:pStyle w:val="1"/>
-        <w:widowControl w:val="0"/>
-        <w:spacing w:after="0"/>
+        <w:t>echo "Generating OpenAPI files from YANG files"</w:t>
+      </w:r>
+    </w:p>
+    <w:p>
+      <w:pPr>
+        <w:pStyle w:val="1"/>
+        <w:widowControl w:val="0"/>
+        <w:spacing w:after="0"/>
+        <w:ind w:left="420"/>
         <w:jc w:val="both"/>
         <w:rPr>
           <w:rFonts w:ascii="Courier New" w:hAnsi="Courier New" w:cs="Courier New"/>
@@ -6584,14 +6760,15 @@
           <w:szCs w:val="10"/>
           <w:lang w:eastAsia="zh-CN"/>
         </w:rPr>
-        <w:t xml:space="preserve">  for module in ${MODULES[$elt]}; do</w:t>
-      </w:r>
-    </w:p>
-    <w:p>
-      <w:pPr>
-        <w:pStyle w:val="1"/>
-        <w:widowControl w:val="0"/>
-        <w:spacing w:after="0"/>
+        <w:t>for elt in "${!MODULES[@]}"; do</w:t>
+      </w:r>
+    </w:p>
+    <w:p>
+      <w:pPr>
+        <w:pStyle w:val="1"/>
+        <w:widowControl w:val="0"/>
+        <w:spacing w:after="0"/>
+        <w:ind w:left="420"/>
         <w:jc w:val="both"/>
         <w:rPr>
           <w:rFonts w:ascii="Courier New" w:hAnsi="Courier New" w:cs="Courier New"/>
@@ -6609,14 +6786,15 @@
           <w:szCs w:val="10"/>
           <w:lang w:eastAsia="zh-CN"/>
         </w:rPr>
-        <w:t xml:space="preserve">    yangfile=$(find ./YANG/ -name "${module}*.yang")</w:t>
-      </w:r>
-    </w:p>
-    <w:p>
-      <w:pPr>
-        <w:pStyle w:val="1"/>
-        <w:widowControl w:val="0"/>
-        <w:spacing w:after="0"/>
+        <w:t xml:space="preserve">  for module in ${MODULES[$elt]}; do</w:t>
+      </w:r>
+    </w:p>
+    <w:p>
+      <w:pPr>
+        <w:pStyle w:val="1"/>
+        <w:widowControl w:val="0"/>
+        <w:spacing w:after="0"/>
+        <w:ind w:left="420"/>
         <w:jc w:val="both"/>
         <w:rPr>
           <w:rFonts w:ascii="Courier New" w:hAnsi="Courier New" w:cs="Courier New"/>
@@ -6634,14 +6812,15 @@
           <w:szCs w:val="10"/>
           <w:lang w:eastAsia="zh-CN"/>
         </w:rPr>
-        <w:t xml:space="preserve">    tmpfile=`echo ${yangfile##*/} | sed 's/yang//g'`;</w:t>
-      </w:r>
-    </w:p>
-    <w:p>
-      <w:pPr>
-        <w:pStyle w:val="1"/>
-        <w:widowControl w:val="0"/>
-        <w:spacing w:after="0"/>
+        <w:t xml:space="preserve">    yangfile=$(find ./YANG/ -name "${module}*.yang")</w:t>
+      </w:r>
+    </w:p>
+    <w:p>
+      <w:pPr>
+        <w:pStyle w:val="1"/>
+        <w:widowControl w:val="0"/>
+        <w:spacing w:after="0"/>
+        <w:ind w:left="420"/>
         <w:jc w:val="both"/>
         <w:rPr>
           <w:rFonts w:ascii="Courier New" w:hAnsi="Courier New" w:cs="Courier New"/>
@@ -6659,14 +6838,15 @@
           <w:szCs w:val="10"/>
           <w:lang w:eastAsia="zh-CN"/>
         </w:rPr>
-        <w:t xml:space="preserve">    oasfile=./OAS/${tmpfile}yaml</w:t>
-      </w:r>
-    </w:p>
-    <w:p>
-      <w:pPr>
-        <w:pStyle w:val="1"/>
-        <w:widowControl w:val="0"/>
-        <w:spacing w:after="0"/>
+        <w:t xml:space="preserve">    tmpfile=`echo ${yangfile##*/} | sed 's/yang//g'`;</w:t>
+      </w:r>
+    </w:p>
+    <w:p>
+      <w:pPr>
+        <w:pStyle w:val="1"/>
+        <w:widowControl w:val="0"/>
+        <w:spacing w:after="0"/>
+        <w:ind w:left="420"/>
         <w:jc w:val="both"/>
         <w:rPr>
           <w:rFonts w:ascii="Courier New" w:hAnsi="Courier New" w:cs="Courier New"/>
@@ -6684,14 +6864,15 @@
           <w:szCs w:val="10"/>
           <w:lang w:eastAsia="zh-CN"/>
         </w:rPr>
-        <w:t xml:space="preserve">    cp ${yangfile} ./TMP/${tmpfile}yang</w:t>
-      </w:r>
-    </w:p>
-    <w:p>
-      <w:pPr>
-        <w:pStyle w:val="1"/>
-        <w:widowControl w:val="0"/>
-        <w:spacing w:after="0"/>
+        <w:t xml:space="preserve">    oasfile=./OAS/${tmpfile}yaml</w:t>
+      </w:r>
+    </w:p>
+    <w:p>
+      <w:pPr>
+        <w:pStyle w:val="1"/>
+        <w:widowControl w:val="0"/>
+        <w:spacing w:after="0"/>
+        <w:ind w:left="420"/>
         <w:jc w:val="both"/>
         <w:rPr>
           <w:rFonts w:ascii="Courier New" w:hAnsi="Courier New" w:cs="Courier New"/>
@@ -6709,14 +6890,15 @@
           <w:szCs w:val="10"/>
           <w:lang w:eastAsia="zh-CN"/>
         </w:rPr>
-        <w:t xml:space="preserve">  done</w:t>
-      </w:r>
-    </w:p>
-    <w:p>
-      <w:pPr>
-        <w:pStyle w:val="1"/>
-        <w:widowControl w:val="0"/>
-        <w:spacing w:after="0"/>
+        <w:t xml:space="preserve">    cp ${yangfile} ./TMP/${tmpfile}yang</w:t>
+      </w:r>
+    </w:p>
+    <w:p>
+      <w:pPr>
+        <w:pStyle w:val="1"/>
+        <w:widowControl w:val="0"/>
+        <w:spacing w:after="0"/>
+        <w:ind w:left="420"/>
         <w:jc w:val="both"/>
         <w:rPr>
           <w:rFonts w:ascii="Courier New" w:hAnsi="Courier New" w:cs="Courier New"/>
@@ -6734,14 +6916,15 @@
           <w:szCs w:val="10"/>
           <w:lang w:eastAsia="zh-CN"/>
         </w:rPr>
-        <w:t xml:space="preserve">  echo "Generating ${oasfile}"</w:t>
-      </w:r>
-    </w:p>
-    <w:p>
-      <w:pPr>
-        <w:pStyle w:val="1"/>
-        <w:widowControl w:val="0"/>
-        <w:spacing w:after="0"/>
+        <w:t xml:space="preserve">  done</w:t>
+      </w:r>
+    </w:p>
+    <w:p>
+      <w:pPr>
+        <w:pStyle w:val="1"/>
+        <w:widowControl w:val="0"/>
+        <w:spacing w:after="0"/>
+        <w:ind w:left="420"/>
         <w:jc w:val="both"/>
         <w:rPr>
           <w:rFonts w:ascii="Courier New" w:hAnsi="Courier New" w:cs="Courier New"/>
@@ -6759,20 +6942,24 @@
           <w:szCs w:val="10"/>
           <w:lang w:eastAsia="zh-CN"/>
         </w:rPr>
-        <w:t xml:space="preserve">  java -jar /mnt/c/Users/</w:t>
-      </w:r>
-      <w:r>
-        <w:rPr>
-          <w:rFonts w:ascii="Courier New" w:hAnsi="Courier New" w:cs="Courier New"/>
-          <w:i/>
-          <w:iCs/>
+        <w:t xml:space="preserve">  echo "Generating ${oasfile}"</w:t>
+      </w:r>
+    </w:p>
+    <w:p>
+      <w:pPr>
+        <w:pStyle w:val="1"/>
+        <w:widowControl w:val="0"/>
+        <w:spacing w:after="0"/>
+        <w:ind w:left="420"/>
+        <w:jc w:val="both"/>
+        <w:rPr>
+          <w:rFonts w:ascii="Courier New" w:hAnsi="Courier New" w:cs="Courier New"/>
           <w:color w:val="FF0000"/>
           <w:sz w:val="16"/>
           <w:szCs w:val="10"/>
           <w:lang w:eastAsia="zh-CN"/>
         </w:rPr>
-        <w:t>username</w:t>
-      </w:r>
+      </w:pPr>
       <w:r>
         <w:rPr>
           <w:rFonts w:ascii="Courier New" w:hAnsi="Courier New" w:cs="Courier New"/>
@@ -6781,7 +6968,17 @@
           <w:szCs w:val="10"/>
           <w:lang w:eastAsia="zh-CN"/>
         </w:rPr>
-        <w:t>/YANG</w:t>
+        <w:t xml:space="preserve">  java -jar /mnt/c/Users/amazzini/UML2YANG_TOOL/</w:t>
+      </w:r>
+      <w:r>
+        <w:rPr>
+          <w:rFonts w:ascii="Courier New" w:hAnsi="Courier New" w:cs="Courier New"/>
+          <w:color w:val="0070C0"/>
+          <w:sz w:val="16"/>
+          <w:szCs w:val="10"/>
+          <w:lang w:eastAsia="zh-CN"/>
+        </w:rPr>
+        <w:t>swagger-generator-cli-1.1.14-executable.jar</w:t>
       </w:r>
       <w:r>
         <w:rPr>
@@ -6791,9 +6988,16 @@
           <w:szCs w:val="10"/>
           <w:lang w:eastAsia="zh-CN"/>
         </w:rPr>
-        <w:t>2OAS</w:t>
-      </w:r>
-      <w:r>
+        <w:t xml:space="preserve"> -api-version 2.5.0 -use-namespaces -yang-dir ./TMP/ -output ${oasfile} &amp;&gt; "./TMP/${tmpfile}log" </w:t>
+      </w:r>
+    </w:p>
+    <w:p>
+      <w:pPr>
+        <w:pStyle w:val="1"/>
+        <w:widowControl w:val="0"/>
+        <w:spacing w:after="0"/>
+        <w:ind w:left="420"/>
+        <w:jc w:val="both"/>
         <w:rPr>
           <w:rFonts w:ascii="Courier New" w:hAnsi="Courier New" w:cs="Courier New"/>
           <w:color w:val="FF0000"/>
@@ -6801,15 +7005,8 @@
           <w:szCs w:val="10"/>
           <w:lang w:eastAsia="zh-CN"/>
         </w:rPr>
-        <w:t xml:space="preserve">_TOOL/swagger-generator-cli-2.0-executable.jar -api-version 2.4.1 -use-namespaces -yang-dir ./TMP/ -output ${oasfile} &amp;&gt; "./TMP/${tmpfile}log" </w:t>
-      </w:r>
-    </w:p>
-    <w:p>
-      <w:pPr>
-        <w:pStyle w:val="1"/>
-        <w:widowControl w:val="0"/>
-        <w:spacing w:after="0"/>
-        <w:jc w:val="both"/>
+      </w:pPr>
+      <w:r>
         <w:rPr>
           <w:rFonts w:ascii="Courier New" w:hAnsi="Courier New" w:cs="Courier New"/>
           <w:color w:val="FF0000"/>
@@ -6817,8 +7014,16 @@
           <w:szCs w:val="10"/>
           <w:lang w:eastAsia="zh-CN"/>
         </w:rPr>
-      </w:pPr>
-      <w:r>
+        <w:t xml:space="preserve">  sed -i '/originalRef/d' ${oasfile}</w:t>
+      </w:r>
+    </w:p>
+    <w:p>
+      <w:pPr>
+        <w:pStyle w:val="1"/>
+        <w:widowControl w:val="0"/>
+        <w:spacing w:after="0"/>
+        <w:ind w:left="420"/>
+        <w:jc w:val="both"/>
         <w:rPr>
           <w:rFonts w:ascii="Courier New" w:hAnsi="Courier New" w:cs="Courier New"/>
           <w:color w:val="FF0000"/>
@@ -6826,15 +7031,8 @@
           <w:szCs w:val="10"/>
           <w:lang w:eastAsia="zh-CN"/>
         </w:rPr>
-        <w:t xml:space="preserve">  sed -i '/originalRef/d' ${oasfile}</w:t>
-      </w:r>
-    </w:p>
-    <w:p>
-      <w:pPr>
-        <w:pStyle w:val="1"/>
-        <w:widowControl w:val="0"/>
-        <w:spacing w:after="0"/>
-        <w:jc w:val="both"/>
+      </w:pPr>
+      <w:r>
         <w:rPr>
           <w:rFonts w:ascii="Courier New" w:hAnsi="Courier New" w:cs="Courier New"/>
           <w:color w:val="FF0000"/>
@@ -6842,8 +7040,16 @@
           <w:szCs w:val="10"/>
           <w:lang w:eastAsia="zh-CN"/>
         </w:rPr>
-      </w:pPr>
-      <w:r>
+        <w:t xml:space="preserve">  sed -i '/responseSchema/{N;d;}' ${oasfile}</w:t>
+      </w:r>
+    </w:p>
+    <w:p>
+      <w:pPr>
+        <w:pStyle w:val="1"/>
+        <w:widowControl w:val="0"/>
+        <w:spacing w:after="0"/>
+        <w:ind w:left="420"/>
+        <w:jc w:val="both"/>
         <w:rPr>
           <w:rFonts w:ascii="Courier New" w:hAnsi="Courier New" w:cs="Courier New"/>
           <w:color w:val="FF0000"/>
@@ -6851,15 +7057,8 @@
           <w:szCs w:val="10"/>
           <w:lang w:eastAsia="zh-CN"/>
         </w:rPr>
-        <w:t xml:space="preserve">  sed -i '/responseSchema/{N;d;}' ${oasfile}</w:t>
-      </w:r>
-    </w:p>
-    <w:p>
-      <w:pPr>
-        <w:pStyle w:val="1"/>
-        <w:widowControl w:val="0"/>
-        <w:spacing w:after="0"/>
-        <w:jc w:val="both"/>
+      </w:pPr>
+      <w:r>
         <w:rPr>
           <w:rFonts w:ascii="Courier New" w:hAnsi="Courier New" w:cs="Courier New"/>
           <w:color w:val="FF0000"/>
@@ -6867,6 +7066,20 @@
           <w:szCs w:val="10"/>
           <w:lang w:eastAsia="zh-CN"/>
         </w:rPr>
+        <w:t xml:space="preserve">  rm ./TMP/*.yang</w:t>
+      </w:r>
+    </w:p>
+    <w:p>
+      <w:pPr>
+        <w:pStyle w:val="1"/>
+        <w:widowControl w:val="0"/>
+        <w:spacing w:after="0"/>
+        <w:ind w:left="420"/>
+        <w:contextualSpacing w:val="0"/>
+        <w:jc w:val="both"/>
+        <w:rPr>
+          <w:lang w:eastAsia="zh-CN"/>
+        </w:rPr>
       </w:pPr>
       <w:r>
         <w:rPr>
@@ -6876,47 +7089,8 @@
           <w:szCs w:val="10"/>
           <w:lang w:eastAsia="zh-CN"/>
         </w:rPr>
-        <w:t xml:space="preserve">  rm ./TMP/*.yang</w:t>
-      </w:r>
-    </w:p>
-    <w:p>
-      <w:pPr>
-        <w:pStyle w:val="1"/>
-        <w:widowControl w:val="0"/>
-        <w:spacing w:after="0"/>
-        <w:contextualSpacing w:val="0"/>
-        <w:jc w:val="both"/>
-        <w:rPr>
-          <w:rFonts w:ascii="Courier New" w:hAnsi="Courier New" w:cs="Courier New"/>
-          <w:sz w:val="20"/>
-          <w:szCs w:val="14"/>
-          <w:lang w:eastAsia="zh-CN"/>
-        </w:rPr>
-      </w:pPr>
-      <w:r>
-        <w:rPr>
-          <w:rFonts w:ascii="Courier New" w:hAnsi="Courier New" w:cs="Courier New"/>
-          <w:color w:val="FF0000"/>
-          <w:sz w:val="16"/>
-          <w:szCs w:val="10"/>
-          <w:lang w:eastAsia="zh-CN"/>
-        </w:rPr>
         <w:t>done</w:t>
       </w:r>
-    </w:p>
-    <w:bookmarkEnd w:id="0"/>
-    <w:p>
-      <w:pPr>
-        <w:pStyle w:val="1"/>
-        <w:widowControl w:val="0"/>
-        <w:spacing w:after="0"/>
-        <w:ind w:left="420"/>
-        <w:contextualSpacing w:val="0"/>
-        <w:jc w:val="both"/>
-        <w:rPr>
-          <w:lang w:eastAsia="zh-CN"/>
-        </w:rPr>
-      </w:pPr>
     </w:p>
     <w:p>
       <w:pPr>
@@ -8471,6 +8645,7 @@
         </w:rPr>
         <w:br/>
       </w:r>
+      <w:proofErr w:type="spellStart"/>
       <w:r>
         <w:rPr>
           <w:sz w:val="22"/>
@@ -8483,7 +8658,15 @@
           <w:sz w:val="22"/>
           <w:szCs w:val="16"/>
         </w:rPr>
-        <w:t xml:space="preserve">ist of </w:t>
+        <w:t>ist</w:t>
+      </w:r>
+      <w:proofErr w:type="spellEnd"/>
+      <w:r>
+        <w:rPr>
+          <w:sz w:val="22"/>
+          <w:szCs w:val="16"/>
+        </w:rPr>
+        <w:t xml:space="preserve"> of </w:t>
       </w:r>
       <w:r>
         <w:rPr>
@@ -12661,12 +12844,6 @@
       </w:r>
     </w:p>
     <w:p>
-      <w:pPr>
-        <w:rPr>
-          <w:sz w:val="22"/>
-          <w:szCs w:val="16"/>
-        </w:rPr>
-      </w:pPr>
       <w:r>
         <w:t>Note</w:t>
       </w:r>
@@ -12715,6 +12892,40 @@
       </w:r>
       <w:r>
         <w:t>.</w:t>
+      </w:r>
+    </w:p>
+    <w:p>
+      <w:pPr>
+        <w:rPr>
+          <w:sz w:val="22"/>
+          <w:szCs w:val="16"/>
+        </w:rPr>
+      </w:pPr>
+      <w:r>
+        <w:t xml:space="preserve">Note-5: </w:t>
+      </w:r>
+      <w:r>
+        <w:rPr>
+          <w:b/>
+          <w:bCs/>
+        </w:rPr>
+        <w:t>any association with UML Signal is translated as composition (</w:t>
+      </w:r>
+      <w:r>
+        <w:rPr>
+          <w:b/>
+          <w:bCs/>
+          <w:i/>
+          <w:iCs/>
+        </w:rPr>
+        <w:t>uses</w:t>
+      </w:r>
+      <w:r>
+        <w:rPr>
+          <w:b/>
+          <w:bCs/>
+        </w:rPr>
+        <w:t>).</w:t>
       </w:r>
       <w:r>
         <w:rPr>
@@ -13629,7 +13840,7 @@
                     <pic:cNvPicPr/>
                   </pic:nvPicPr>
                   <pic:blipFill>
-                    <a:blip r:embed="rId17"/>
+                    <a:blip r:embed="rId19"/>
                     <a:stretch>
                       <a:fillRect/>
                     </a:stretch>
@@ -17509,7 +17720,13 @@
         <w:rPr>
           <w:rFonts w:cstheme="minorHAnsi"/>
         </w:rPr>
-        <w:t>Search:</w:t>
+        <w:t>s</w:t>
+      </w:r>
+      <w:r>
+        <w:rPr>
+          <w:rFonts w:cstheme="minorHAnsi"/>
+        </w:rPr>
+        <w:t>earch:</w:t>
       </w:r>
     </w:p>
     <w:p>
@@ -17521,13 +17738,19 @@
       </w:pPr>
       <w:r>
         <w:rPr>
-          <w:rFonts w:cstheme="minorHAnsi"/>
+          <w:rStyle w:val="HTMLCode"/>
+          <w:color w:val="000000"/>
+          <w:sz w:val="22"/>
+          <w:szCs w:val="22"/>
         </w:rPr>
         <w:t>/data/tapi-common:context/tapi-connectivity:connectivity-contex</w:t>
       </w:r>
       <w:r>
         <w:rPr>
-          <w:rFonts w:cstheme="minorHAnsi"/>
+          <w:rStyle w:val="HTMLCode"/>
+          <w:color w:val="000000"/>
+          <w:sz w:val="22"/>
+          <w:szCs w:val="22"/>
         </w:rPr>
         <w:t>t:</w:t>
       </w:r>
@@ -18993,20 +19216,487 @@
           <w:rFonts w:ascii="Courier New" w:hAnsi="Courier New" w:cs="Courier New"/>
           <w:b/>
           <w:bCs/>
+          <w:sz w:val="18"/>
+          <w:szCs w:val="12"/>
+        </w:rPr>
+      </w:pPr>
+      <w:r>
+        <w:rPr>
+          <w:rFonts w:ascii="Courier New" w:hAnsi="Courier New" w:cs="Courier New"/>
+          <w:b/>
+          <w:bCs/>
+          <w:sz w:val="18"/>
+          <w:szCs w:val="12"/>
+        </w:rPr>
+        <w:t xml:space="preserve">          description: "Object already exists"</w:t>
+      </w:r>
+    </w:p>
+    <w:p>
+      <w:pPr>
+        <w:rPr>
+          <w:rFonts w:ascii="Courier New" w:hAnsi="Courier New" w:cs="Courier New"/>
+          <w:b/>
+          <w:bCs/>
+          <w:sz w:val="18"/>
+          <w:szCs w:val="12"/>
+        </w:rPr>
+      </w:pPr>
+      <w:r>
+        <w:rPr>
+          <w:rFonts w:ascii="Courier New" w:hAnsi="Courier New" w:cs="Courier New"/>
+          <w:b/>
+          <w:bCs/>
+          <w:sz w:val="18"/>
+          <w:szCs w:val="12"/>
+        </w:rPr>
+        <w:br w:type="page"/>
+      </w:r>
+    </w:p>
+    <w:p>
+      <w:pPr>
+        <w:pStyle w:val="1"/>
+        <w:widowControl w:val="0"/>
+        <w:numPr>
+          <w:ilvl w:val="0"/>
+          <w:numId w:val="10"/>
+        </w:numPr>
+        <w:spacing w:after="0"/>
+        <w:contextualSpacing w:val="0"/>
+        <w:jc w:val="both"/>
+        <w:rPr>
+          <w:sz w:val="22"/>
+          <w:szCs w:val="16"/>
+        </w:rPr>
+      </w:pPr>
+      <w:r>
+        <w:rPr>
+          <w:sz w:val="22"/>
+          <w:szCs w:val="16"/>
+        </w:rPr>
+        <w:lastRenderedPageBreak/>
+        <w:t xml:space="preserve">Correction in all OAS/YAML modules: </w:t>
+      </w:r>
+    </w:p>
+    <w:p>
+      <w:pPr>
+        <w:pStyle w:val="1"/>
+        <w:widowControl w:val="0"/>
+        <w:spacing w:after="0"/>
+        <w:contextualSpacing w:val="0"/>
+        <w:jc w:val="both"/>
+        <w:rPr>
+          <w:sz w:val="22"/>
+          <w:szCs w:val="16"/>
+        </w:rPr>
+      </w:pPr>
+    </w:p>
+    <w:p>
+      <w:pPr>
+        <w:ind w:left="360"/>
+        <w:rPr>
+          <w:rFonts w:cstheme="minorHAnsi"/>
+        </w:rPr>
+      </w:pPr>
+      <w:r>
+        <w:rPr>
+          <w:rFonts w:cstheme="minorHAnsi"/>
+        </w:rPr>
+        <w:t xml:space="preserve">Before editing, </w:t>
+      </w:r>
+      <w:r>
+        <w:rPr>
+          <w:rFonts w:cstheme="minorHAnsi"/>
+        </w:rPr>
+        <w:t>s</w:t>
+      </w:r>
+      <w:r>
+        <w:rPr>
+          <w:rFonts w:cstheme="minorHAnsi"/>
+        </w:rPr>
+        <w:t>earch:</w:t>
+      </w:r>
+    </w:p>
+    <w:p>
+      <w:pPr>
+        <w:spacing w:after="0"/>
+        <w:ind w:left="720"/>
+        <w:rPr>
+          <w:rFonts w:ascii="Courier New" w:hAnsi="Courier New" w:cs="Courier New"/>
+          <w:b/>
+          <w:bCs/>
+          <w:sz w:val="20"/>
+          <w:szCs w:val="14"/>
+        </w:rPr>
+      </w:pPr>
+      <w:r>
+        <w:rPr>
+          <w:rStyle w:val="HTMLCode"/>
+          <w:color w:val="000000"/>
+          <w:sz w:val="22"/>
+          <w:szCs w:val="22"/>
+        </w:rPr>
+        <w:t>x-augment</w:t>
+      </w:r>
+    </w:p>
+    <w:p>
+      <w:pPr>
+        <w:spacing w:after="0"/>
+        <w:rPr>
+          <w:rFonts w:ascii="Courier New" w:hAnsi="Courier New" w:cs="Courier New"/>
+          <w:b/>
+          <w:bCs/>
+          <w:sz w:val="18"/>
+          <w:szCs w:val="12"/>
+        </w:rPr>
+      </w:pPr>
+    </w:p>
+    <w:p>
+      <w:pPr>
+        <w:spacing w:after="0"/>
+        <w:rPr>
+          <w:rFonts w:ascii="Courier New" w:hAnsi="Courier New" w:cs="Courier New"/>
+          <w:b/>
+          <w:bCs/>
+          <w:sz w:val="18"/>
+          <w:szCs w:val="12"/>
+        </w:rPr>
+      </w:pPr>
+    </w:p>
+    <w:p>
+      <w:pPr>
+        <w:ind w:left="360"/>
+        <w:rPr>
+          <w:rFonts w:cstheme="minorHAnsi"/>
+        </w:rPr>
+      </w:pPr>
+      <w:r>
+        <w:rPr>
+          <w:rFonts w:cstheme="minorHAnsi"/>
+        </w:rPr>
+        <w:t>E.g.:</w:t>
+      </w:r>
+    </w:p>
+    <w:p>
+      <w:pPr>
+        <w:pStyle w:val="xmsonormal"/>
+      </w:pPr>
+      <w:r>
+        <w:rPr>
+          <w:color w:val="0070C0"/>
+        </w:rPr>
+        <w:t>  tapi.connectivity.ContextAugmentation3:</w:t>
+      </w:r>
+    </w:p>
+    <w:p>
+      <w:pPr>
+        <w:pStyle w:val="xmsonormal"/>
+      </w:pPr>
+      <w:r>
+        <w:rPr>
+          <w:color w:val="0070C0"/>
+        </w:rPr>
+        <w:t>    type: "object"</w:t>
+      </w:r>
+    </w:p>
+    <w:p>
+      <w:pPr>
+        <w:pStyle w:val="xmsonormal"/>
+      </w:pPr>
+      <w:r>
+        <w:rPr>
+          <w:color w:val="0070C0"/>
+        </w:rPr>
+        <w:t>    properties:</w:t>
+      </w:r>
+    </w:p>
+    <w:p>
+      <w:pPr>
+        <w:pStyle w:val="xmsonormal"/>
+      </w:pPr>
+      <w:r>
+        <w:rPr>
+          <w:color w:val="0070C0"/>
+        </w:rPr>
+        <w:t xml:space="preserve">      </w:t>
+      </w:r>
+      <w:r>
+        <w:rPr>
+          <w:color w:val="0070C0"/>
+          <w:shd w:val="clear" w:color="auto" w:fill="00FF00"/>
+        </w:rPr>
+        <w:t>connectivity-context</w:t>
+      </w:r>
+      <w:r>
+        <w:rPr>
+          <w:color w:val="0070C0"/>
+        </w:rPr>
+        <w:t>:</w:t>
+      </w:r>
+    </w:p>
+    <w:p>
+      <w:pPr>
+        <w:pStyle w:val="xmsonormal"/>
+      </w:pPr>
+      <w:r>
+        <w:rPr>
+          <w:color w:val="0070C0"/>
+        </w:rPr>
+        <w:t>        description: "Augments the base TAPI Context with ConnectivityService information"</w:t>
+      </w:r>
+    </w:p>
+    <w:p>
+      <w:pPr>
+        <w:pStyle w:val="xmsonormal"/>
+      </w:pPr>
+      <w:r>
+        <w:rPr>
+          <w:color w:val="0070C0"/>
+        </w:rPr>
+        <w:t>        $ref: "#/definitions/tapi.connectivity.ConnectivityContext"</w:t>
+      </w:r>
+    </w:p>
+    <w:p>
+      <w:pPr>
+        <w:pStyle w:val="xmsonormal"/>
+      </w:pPr>
+      <w:r>
+        <w:rPr>
+          <w:color w:val="0070C0"/>
+        </w:rPr>
+        <w:t>    x-augmentation:</w:t>
+      </w:r>
+    </w:p>
+    <w:p>
+      <w:pPr>
+        <w:pStyle w:val="xmsonormal"/>
+      </w:pPr>
+      <w:r>
+        <w:rPr>
+          <w:color w:val="0070C0"/>
+        </w:rPr>
+        <w:t>      prefix: "tapi-connectivity"</w:t>
+      </w:r>
+    </w:p>
+    <w:p>
+      <w:pPr>
+        <w:pStyle w:val="xmsonormal"/>
+      </w:pPr>
+      <w:r>
+        <w:rPr>
+          <w:color w:val="0070C0"/>
+        </w:rPr>
+        <w:t>      namespace: "</w:t>
+      </w:r>
+      <w:proofErr w:type="spellStart"/>
+      <w:r>
+        <w:rPr>
+          <w:color w:val="0070C0"/>
+        </w:rPr>
+        <w:t>urn:onf:otcc:yang:tapi-connectivity</w:t>
+      </w:r>
+      <w:proofErr w:type="spellEnd"/>
+      <w:r>
+        <w:rPr>
+          <w:color w:val="0070C0"/>
+        </w:rPr>
+        <w:t>"</w:t>
+      </w:r>
+    </w:p>
+    <w:p>
+      <w:pPr>
+        <w:pStyle w:val="xmsonormal"/>
+      </w:pPr>
+      <w:r>
+        <w:t> </w:t>
+      </w:r>
+    </w:p>
+    <w:p>
+      <w:pPr>
+        <w:pStyle w:val="xmsonormal"/>
+      </w:pPr>
+      <w:r>
+        <w:t> </w:t>
+      </w:r>
+    </w:p>
+    <w:p>
+      <w:pPr>
+        <w:ind w:left="360"/>
+      </w:pPr>
+      <w:r>
+        <w:rPr>
+          <w:rFonts w:cstheme="minorHAnsi"/>
+        </w:rPr>
+        <w:t>Then add the proper</w:t>
+      </w:r>
+      <w:r>
+        <w:t xml:space="preserve"> </w:t>
+      </w:r>
+      <w:r>
+        <w:rPr>
+          <w:highlight w:val="yellow"/>
+        </w:rPr>
+        <w:t>name space</w:t>
+      </w:r>
+      <w:r>
+        <w:t xml:space="preserve"> to the augmenting entity</w:t>
+      </w:r>
+      <w:r>
+        <w:t>:</w:t>
+      </w:r>
+    </w:p>
+    <w:p>
+      <w:pPr>
+        <w:pStyle w:val="xmsonormal"/>
+      </w:pPr>
+    </w:p>
+    <w:p>
+      <w:pPr>
+        <w:pStyle w:val="xmsonormal"/>
+      </w:pPr>
+      <w:r>
+        <w:t> </w:t>
+      </w:r>
+      <w:r>
+        <w:rPr>
+          <w:color w:val="0070C0"/>
+        </w:rPr>
+        <w:t>  tapi.connectivity.ContextAugmentation3:</w:t>
+      </w:r>
+    </w:p>
+    <w:p>
+      <w:pPr>
+        <w:pStyle w:val="xmsonormal"/>
+      </w:pPr>
+      <w:r>
+        <w:rPr>
+          <w:color w:val="0070C0"/>
+        </w:rPr>
+        <w:t>    type: "object"</w:t>
+      </w:r>
+    </w:p>
+    <w:p>
+      <w:pPr>
+        <w:pStyle w:val="xmsonormal"/>
+      </w:pPr>
+      <w:r>
+        <w:rPr>
+          <w:color w:val="0070C0"/>
+        </w:rPr>
+        <w:t>    properties:</w:t>
+      </w:r>
+    </w:p>
+    <w:p>
+      <w:pPr>
+        <w:pStyle w:val="xmsonormal"/>
+      </w:pPr>
+      <w:r>
+        <w:rPr>
+          <w:color w:val="0070C0"/>
+        </w:rPr>
+        <w:t xml:space="preserve">      </w:t>
+      </w:r>
+      <w:r>
+        <w:rPr>
+          <w:color w:val="0070C0"/>
+          <w:shd w:val="clear" w:color="auto" w:fill="FFFF00"/>
+        </w:rPr>
+        <w:t>tapi-connectivity:</w:t>
+      </w:r>
+      <w:r>
+        <w:rPr>
+          <w:color w:val="0070C0"/>
+          <w:shd w:val="clear" w:color="auto" w:fill="00FF00"/>
+        </w:rPr>
+        <w:t>connectivity-context</w:t>
+      </w:r>
+      <w:r>
+        <w:rPr>
+          <w:color w:val="0070C0"/>
+        </w:rPr>
+        <w:t>:</w:t>
+      </w:r>
+    </w:p>
+    <w:p>
+      <w:pPr>
+        <w:pStyle w:val="xmsonormal"/>
+      </w:pPr>
+      <w:r>
+        <w:rPr>
+          <w:color w:val="0070C0"/>
+        </w:rPr>
+        <w:t>        description: "Augments the base TAPI Context with ConnectivityService information"</w:t>
+      </w:r>
+    </w:p>
+    <w:p>
+      <w:pPr>
+        <w:pStyle w:val="xmsonormal"/>
+      </w:pPr>
+      <w:r>
+        <w:rPr>
+          <w:color w:val="0070C0"/>
+        </w:rPr>
+        <w:t>        $ref: "#/definitions/tapi.connectivity.ConnectivityContext"</w:t>
+      </w:r>
+    </w:p>
+    <w:p>
+      <w:pPr>
+        <w:pStyle w:val="xmsonormal"/>
+      </w:pPr>
+      <w:r>
+        <w:rPr>
+          <w:color w:val="0070C0"/>
+        </w:rPr>
+        <w:t>    x-augmentation:</w:t>
+      </w:r>
+    </w:p>
+    <w:p>
+      <w:pPr>
+        <w:pStyle w:val="xmsonormal"/>
+      </w:pPr>
+      <w:r>
+        <w:rPr>
+          <w:color w:val="0070C0"/>
+        </w:rPr>
+        <w:t>      prefix: "tapi-connectivity"</w:t>
+      </w:r>
+    </w:p>
+    <w:p>
+      <w:pPr>
+        <w:pStyle w:val="xmsonormal"/>
+      </w:pPr>
+      <w:r>
+        <w:rPr>
+          <w:color w:val="0070C0"/>
+        </w:rPr>
+        <w:t>      namespace: "</w:t>
+      </w:r>
+      <w:proofErr w:type="spellStart"/>
+      <w:r>
+        <w:rPr>
+          <w:color w:val="0070C0"/>
+        </w:rPr>
+        <w:t>urn:onf:otcc:yang:tapi-connectivity</w:t>
+      </w:r>
+      <w:proofErr w:type="spellEnd"/>
+      <w:r>
+        <w:rPr>
+          <w:color w:val="0070C0"/>
+        </w:rPr>
+        <w:t>"</w:t>
+      </w:r>
+    </w:p>
+    <w:p>
+      <w:pPr>
+        <w:spacing w:after="0"/>
+        <w:ind w:left="720"/>
+        <w:rPr>
+          <w:rFonts w:ascii="Courier New" w:hAnsi="Courier New" w:cs="Courier New"/>
+          <w:b/>
+          <w:bCs/>
           <w:sz w:val="16"/>
           <w:szCs w:val="10"/>
         </w:rPr>
       </w:pPr>
-      <w:r>
-        <w:rPr>
-          <w:rFonts w:ascii="Courier New" w:hAnsi="Courier New" w:cs="Courier New"/>
-          <w:b/>
-          <w:bCs/>
-          <w:sz w:val="18"/>
-          <w:szCs w:val="12"/>
-        </w:rPr>
-        <w:t xml:space="preserve">          description: "Object already exists"</w:t>
-      </w:r>
     </w:p>
     <w:p>
       <w:pPr>
@@ -19209,6 +19899,43 @@
       </w:r>
       <w:r>
         <w:t xml:space="preserve"> stereotype of OpenModel_Profile is added to the profile of the association.</w:t>
+      </w:r>
+    </w:p>
+    <w:p>
+      <w:pPr>
+        <w:pStyle w:val="1"/>
+        <w:widowControl w:val="0"/>
+        <w:numPr>
+          <w:ilvl w:val="0"/>
+          <w:numId w:val="19"/>
+        </w:numPr>
+        <w:contextualSpacing w:val="0"/>
+      </w:pPr>
+      <w:r>
+        <w:t>The version in YAML modules is set by the script</w:t>
+      </w:r>
+    </w:p>
+    <w:p>
+      <w:pPr>
+        <w:pStyle w:val="1"/>
+        <w:widowControl w:val="0"/>
+        <w:numPr>
+          <w:ilvl w:val="1"/>
+          <w:numId w:val="19"/>
+        </w:numPr>
+        <w:contextualSpacing w:val="0"/>
+      </w:pPr>
+      <w:r>
+        <w:t xml:space="preserve">java -jar /mnt/c/Users/amazzini/UML2YANG_TOOL/swagger-generator-cli-2.0-executable.jar -api-version </w:t>
+      </w:r>
+      <w:r>
+        <w:rPr>
+          <w:highlight w:val="yellow"/>
+        </w:rPr>
+        <w:t>2.4.1</w:t>
+      </w:r>
+      <w:r>
+        <w:t>…</w:t>
       </w:r>
     </w:p>
     <w:p>
@@ -19258,7 +19985,7 @@
       </w:r>
     </w:p>
     <w:sectPr>
-      <w:footerReference w:type="default" r:id="rId18"/>
+      <w:footerReference w:type="default" r:id="rId20"/>
       <w:pgSz w:w="12240" w:h="15840"/>
       <w:pgMar w:top="1440" w:right="1440" w:bottom="1440" w:left="1440" w:header="720" w:footer="720" w:gutter="0"/>
       <w:cols w:space="720"/>
@@ -19320,11 +20047,21 @@
     <w:r>
       <w:t xml:space="preserve"> of </w:t>
     </w:r>
-    <w:fldSimple w:instr=" NUMPAGES ">
-      <w:r>
-        <w:t>12</w:t>
-      </w:r>
-    </w:fldSimple>
+    <w:r>
+      <w:fldChar w:fldCharType="begin"/>
+    </w:r>
+    <w:r>
+      <w:instrText xml:space="preserve"> NUMPAGES </w:instrText>
+    </w:r>
+    <w:r>
+      <w:fldChar w:fldCharType="separate"/>
+    </w:r>
+    <w:r>
+      <w:t>12</w:t>
+    </w:r>
+    <w:r>
+      <w:fldChar w:fldCharType="end"/>
+    </w:r>
     <w:r>
       <w:tab/>
     </w:r>
@@ -19478,7 +20215,7 @@
   <w:abstractNum w:abstractNumId="1" w15:restartNumberingAfterBreak="0">
     <w:nsid w:val="11B6345C"/>
     <w:multiLevelType w:val="multilevel"/>
-    <w:tmpl w:val="064292E6"/>
+    <w:tmpl w:val="14904EA0"/>
     <w:lvl w:ilvl="0">
       <w:start w:val="1"/>
       <w:numFmt w:val="decimal"/>
@@ -19494,13 +20231,13 @@
     <w:lvl w:ilvl="1">
       <w:start w:val="1"/>
       <w:numFmt w:val="bullet"/>
-      <w:lvlText w:val=""/>
+      <w:lvlText w:val=""/>
       <w:lvlJc w:val="left"/>
       <w:pPr>
-        <w:ind w:left="840" w:hanging="420"/>
+        <w:ind w:left="780" w:hanging="360"/>
       </w:pPr>
       <w:rPr>
-        <w:rFonts w:ascii="Wingdings" w:hAnsi="Wingdings" w:hint="default"/>
+        <w:rFonts w:ascii="Symbol" w:hAnsi="Symbol" w:hint="default"/>
       </w:rPr>
     </w:lvl>
     <w:lvl w:ilvl="2">
@@ -19880,6 +20617,119 @@
     </w:lvl>
   </w:abstractNum>
   <w:abstractNum w:abstractNumId="5" w15:restartNumberingAfterBreak="0">
+    <w:nsid w:val="25F60A91"/>
+    <w:multiLevelType w:val="multilevel"/>
+    <w:tmpl w:val="9C145118"/>
+    <w:lvl w:ilvl="0">
+      <w:start w:val="1"/>
+      <w:numFmt w:val="decimal"/>
+      <w:lvlText w:val="%1."/>
+      <w:lvlJc w:val="left"/>
+      <w:pPr>
+        <w:ind w:left="420" w:hanging="420"/>
+      </w:pPr>
+      <w:rPr>
+        <w:rFonts w:hint="default"/>
+      </w:rPr>
+    </w:lvl>
+    <w:lvl w:ilvl="1">
+      <w:start w:val="1"/>
+      <w:numFmt w:val="bullet"/>
+      <w:lvlText w:val=""/>
+      <w:lvlJc w:val="left"/>
+      <w:pPr>
+        <w:ind w:left="780" w:hanging="360"/>
+      </w:pPr>
+      <w:rPr>
+        <w:rFonts w:ascii="Symbol" w:hAnsi="Symbol" w:hint="default"/>
+      </w:rPr>
+    </w:lvl>
+    <w:lvl w:ilvl="2">
+      <w:start w:val="1"/>
+      <w:numFmt w:val="bullet"/>
+      <w:lvlText w:val=""/>
+      <w:lvlJc w:val="left"/>
+      <w:pPr>
+        <w:ind w:left="1200" w:hanging="360"/>
+      </w:pPr>
+      <w:rPr>
+        <w:rFonts w:ascii="Wingdings" w:hAnsi="Wingdings" w:hint="default"/>
+      </w:rPr>
+    </w:lvl>
+    <w:lvl w:ilvl="3">
+      <w:start w:val="1"/>
+      <w:numFmt w:val="bullet"/>
+      <w:lvlText w:val=""/>
+      <w:lvlJc w:val="left"/>
+      <w:pPr>
+        <w:ind w:left="1680" w:hanging="420"/>
+      </w:pPr>
+      <w:rPr>
+        <w:rFonts w:ascii="Wingdings" w:hAnsi="Wingdings" w:hint="default"/>
+      </w:rPr>
+    </w:lvl>
+    <w:lvl w:ilvl="4">
+      <w:start w:val="1"/>
+      <w:numFmt w:val="bullet"/>
+      <w:lvlText w:val=""/>
+      <w:lvlJc w:val="left"/>
+      <w:pPr>
+        <w:ind w:left="2100" w:hanging="420"/>
+      </w:pPr>
+      <w:rPr>
+        <w:rFonts w:ascii="Wingdings" w:hAnsi="Wingdings" w:hint="default"/>
+      </w:rPr>
+    </w:lvl>
+    <w:lvl w:ilvl="5">
+      <w:start w:val="1"/>
+      <w:numFmt w:val="bullet"/>
+      <w:lvlText w:val=""/>
+      <w:lvlJc w:val="left"/>
+      <w:pPr>
+        <w:ind w:left="2520" w:hanging="420"/>
+      </w:pPr>
+      <w:rPr>
+        <w:rFonts w:ascii="Wingdings" w:hAnsi="Wingdings" w:hint="default"/>
+      </w:rPr>
+    </w:lvl>
+    <w:lvl w:ilvl="6">
+      <w:start w:val="1"/>
+      <w:numFmt w:val="bullet"/>
+      <w:lvlText w:val=""/>
+      <w:lvlJc w:val="left"/>
+      <w:pPr>
+        <w:ind w:left="2940" w:hanging="420"/>
+      </w:pPr>
+      <w:rPr>
+        <w:rFonts w:ascii="Wingdings" w:hAnsi="Wingdings" w:hint="default"/>
+      </w:rPr>
+    </w:lvl>
+    <w:lvl w:ilvl="7">
+      <w:start w:val="1"/>
+      <w:numFmt w:val="bullet"/>
+      <w:lvlText w:val=""/>
+      <w:lvlJc w:val="left"/>
+      <w:pPr>
+        <w:ind w:left="3360" w:hanging="420"/>
+      </w:pPr>
+      <w:rPr>
+        <w:rFonts w:ascii="Wingdings" w:hAnsi="Wingdings" w:hint="default"/>
+      </w:rPr>
+    </w:lvl>
+    <w:lvl w:ilvl="8">
+      <w:start w:val="1"/>
+      <w:numFmt w:val="bullet"/>
+      <w:lvlText w:val=""/>
+      <w:lvlJc w:val="left"/>
+      <w:pPr>
+        <w:ind w:left="3780" w:hanging="420"/>
+      </w:pPr>
+      <w:rPr>
+        <w:rFonts w:ascii="Wingdings" w:hAnsi="Wingdings" w:hint="default"/>
+      </w:rPr>
+    </w:lvl>
+  </w:abstractNum>
+  <w:abstractNum w:abstractNumId="6" w15:restartNumberingAfterBreak="0">
     <w:nsid w:val="28613EC8"/>
     <w:multiLevelType w:val="hybridMultilevel"/>
     <w:tmpl w:val="72F6BECC"/>
@@ -19992,7 +20842,7 @@
       </w:rPr>
     </w:lvl>
   </w:abstractNum>
-  <w:abstractNum w:abstractNumId="6" w15:restartNumberingAfterBreak="0">
+  <w:abstractNum w:abstractNumId="7" w15:restartNumberingAfterBreak="0">
     <w:nsid w:val="2A8E3335"/>
     <w:multiLevelType w:val="multilevel"/>
     <w:tmpl w:val="064292E6"/>
@@ -20105,7 +20955,7 @@
       </w:rPr>
     </w:lvl>
   </w:abstractNum>
-  <w:abstractNum w:abstractNumId="7" w15:restartNumberingAfterBreak="0">
+  <w:abstractNum w:abstractNumId="8" w15:restartNumberingAfterBreak="0">
     <w:nsid w:val="2AF379C9"/>
     <w:multiLevelType w:val="hybridMultilevel"/>
     <w:tmpl w:val="E9B8F75E"/>
@@ -20244,10 +21094,10 @@
       </w:rPr>
     </w:lvl>
   </w:abstractNum>
-  <w:abstractNum w:abstractNumId="8" w15:restartNumberingAfterBreak="0">
+  <w:abstractNum w:abstractNumId="9" w15:restartNumberingAfterBreak="0">
     <w:nsid w:val="2F7B46CB"/>
     <w:multiLevelType w:val="hybridMultilevel"/>
-    <w:tmpl w:val="9ABED59C"/>
+    <w:tmpl w:val="73B2D686"/>
     <w:lvl w:ilvl="0" w:tplc="0409000F">
       <w:start w:val="1"/>
       <w:numFmt w:val="decimal"/>
@@ -20257,14 +21107,17 @@
         <w:ind w:left="360" w:hanging="360"/>
       </w:pPr>
     </w:lvl>
-    <w:lvl w:ilvl="1" w:tplc="04090019" w:tentative="1">
+    <w:lvl w:ilvl="1" w:tplc="04090001">
       <w:start w:val="1"/>
-      <w:numFmt w:val="lowerLetter"/>
-      <w:lvlText w:val="%2."/>
+      <w:numFmt w:val="bullet"/>
+      <w:lvlText w:val=""/>
       <w:lvlJc w:val="left"/>
       <w:pPr>
-        <w:ind w:left="1080" w:hanging="360"/>
-      </w:pPr>
+        <w:ind w:left="1140" w:hanging="360"/>
+      </w:pPr>
+      <w:rPr>
+        <w:rFonts w:ascii="Symbol" w:hAnsi="Symbol" w:hint="default"/>
+      </w:rPr>
     </w:lvl>
     <w:lvl w:ilvl="2" w:tplc="0409001B" w:tentative="1">
       <w:start w:val="1"/>
@@ -20330,7 +21183,7 @@
       </w:pPr>
     </w:lvl>
   </w:abstractNum>
-  <w:abstractNum w:abstractNumId="9" w15:restartNumberingAfterBreak="0">
+  <w:abstractNum w:abstractNumId="10" w15:restartNumberingAfterBreak="0">
     <w:nsid w:val="36824E38"/>
     <w:multiLevelType w:val="multilevel"/>
     <w:tmpl w:val="064292E6"/>
@@ -20443,7 +21296,7 @@
       </w:rPr>
     </w:lvl>
   </w:abstractNum>
-  <w:abstractNum w:abstractNumId="10" w15:restartNumberingAfterBreak="0">
+  <w:abstractNum w:abstractNumId="11" w15:restartNumberingAfterBreak="0">
     <w:nsid w:val="376A2DE3"/>
     <w:multiLevelType w:val="multilevel"/>
     <w:tmpl w:val="376A2DE3"/>
@@ -20565,7 +21418,7 @@
       </w:rPr>
     </w:lvl>
   </w:abstractNum>
-  <w:abstractNum w:abstractNumId="11" w15:restartNumberingAfterBreak="0">
+  <w:abstractNum w:abstractNumId="12" w15:restartNumberingAfterBreak="0">
     <w:nsid w:val="38141CE0"/>
     <w:multiLevelType w:val="multilevel"/>
     <w:tmpl w:val="38141CE0"/>
@@ -20677,7 +21530,7 @@
       </w:rPr>
     </w:lvl>
   </w:abstractNum>
-  <w:abstractNum w:abstractNumId="12" w15:restartNumberingAfterBreak="0">
+  <w:abstractNum w:abstractNumId="13" w15:restartNumberingAfterBreak="0">
     <w:nsid w:val="414126FD"/>
     <w:multiLevelType w:val="hybridMultilevel"/>
     <w:tmpl w:val="BE1495A0"/>
@@ -20790,7 +21643,7 @@
       </w:rPr>
     </w:lvl>
   </w:abstractNum>
-  <w:abstractNum w:abstractNumId="13" w15:restartNumberingAfterBreak="0">
+  <w:abstractNum w:abstractNumId="14" w15:restartNumberingAfterBreak="0">
     <w:nsid w:val="43600DCE"/>
     <w:multiLevelType w:val="hybridMultilevel"/>
     <w:tmpl w:val="7506F8A6"/>
@@ -20876,7 +21729,7 @@
       </w:pPr>
     </w:lvl>
   </w:abstractNum>
-  <w:abstractNum w:abstractNumId="14" w15:restartNumberingAfterBreak="0">
+  <w:abstractNum w:abstractNumId="15" w15:restartNumberingAfterBreak="0">
     <w:nsid w:val="44472BB0"/>
     <w:multiLevelType w:val="hybridMultilevel"/>
     <w:tmpl w:val="F6AA7A32"/>
@@ -20989,7 +21842,7 @@
       </w:rPr>
     </w:lvl>
   </w:abstractNum>
-  <w:abstractNum w:abstractNumId="15" w15:restartNumberingAfterBreak="0">
+  <w:abstractNum w:abstractNumId="16" w15:restartNumberingAfterBreak="0">
     <w:nsid w:val="4B2870F1"/>
     <w:multiLevelType w:val="hybridMultilevel"/>
     <w:tmpl w:val="972AC474"/>
@@ -21101,7 +21954,7 @@
       </w:rPr>
     </w:lvl>
   </w:abstractNum>
-  <w:abstractNum w:abstractNumId="16" w15:restartNumberingAfterBreak="0">
+  <w:abstractNum w:abstractNumId="17" w15:restartNumberingAfterBreak="0">
     <w:nsid w:val="5FF44CB5"/>
     <w:multiLevelType w:val="hybridMultilevel"/>
     <w:tmpl w:val="C6427F18"/>
@@ -21190,7 +22043,7 @@
       </w:pPr>
     </w:lvl>
   </w:abstractNum>
-  <w:abstractNum w:abstractNumId="17" w15:restartNumberingAfterBreak="0">
+  <w:abstractNum w:abstractNumId="18" w15:restartNumberingAfterBreak="0">
     <w:nsid w:val="72394FED"/>
     <w:multiLevelType w:val="hybridMultilevel"/>
     <w:tmpl w:val="F8683BBA"/>
@@ -21279,7 +22132,7 @@
       </w:pPr>
     </w:lvl>
   </w:abstractNum>
-  <w:abstractNum w:abstractNumId="18" w15:restartNumberingAfterBreak="0">
+  <w:abstractNum w:abstractNumId="19" w15:restartNumberingAfterBreak="0">
     <w:nsid w:val="76155352"/>
     <w:multiLevelType w:val="multilevel"/>
     <w:tmpl w:val="064292E6"/>
@@ -21392,7 +22245,7 @@
       </w:rPr>
     </w:lvl>
   </w:abstractNum>
-  <w:abstractNum w:abstractNumId="19" w15:restartNumberingAfterBreak="0">
+  <w:abstractNum w:abstractNumId="20" w15:restartNumberingAfterBreak="0">
     <w:nsid w:val="7E474103"/>
     <w:multiLevelType w:val="multilevel"/>
     <w:tmpl w:val="7E474103"/>
@@ -21505,37 +22358,37 @@
     </w:lvl>
   </w:abstractNum>
   <w:num w:numId="1" w16cid:durableId="1837266036">
-    <w:abstractNumId w:val="10"/>
+    <w:abstractNumId w:val="11"/>
   </w:num>
   <w:num w:numId="2" w16cid:durableId="1803427689">
     <w:abstractNumId w:val="3"/>
   </w:num>
   <w:num w:numId="3" w16cid:durableId="1105226682">
-    <w:abstractNumId w:val="11"/>
+    <w:abstractNumId w:val="12"/>
   </w:num>
   <w:num w:numId="4" w16cid:durableId="1176311788">
+    <w:abstractNumId w:val="20"/>
+  </w:num>
+  <w:num w:numId="5" w16cid:durableId="1157190682">
     <w:abstractNumId w:val="19"/>
   </w:num>
-  <w:num w:numId="5" w16cid:durableId="1157190682">
+  <w:num w:numId="6" w16cid:durableId="253326956">
+    <w:abstractNumId w:val="10"/>
+  </w:num>
+  <w:num w:numId="7" w16cid:durableId="354960101">
     <w:abstractNumId w:val="18"/>
   </w:num>
-  <w:num w:numId="6" w16cid:durableId="253326956">
-    <w:abstractNumId w:val="9"/>
+  <w:num w:numId="8" w16cid:durableId="78792337">
+    <w:abstractNumId w:val="13"/>
   </w:num>
-  <w:num w:numId="7" w16cid:durableId="354960101">
+  <w:num w:numId="9" w16cid:durableId="448742491">
+    <w:abstractNumId w:val="6"/>
+  </w:num>
+  <w:num w:numId="10" w16cid:durableId="1685009389">
     <w:abstractNumId w:val="17"/>
   </w:num>
-  <w:num w:numId="8" w16cid:durableId="78792337">
-    <w:abstractNumId w:val="12"/>
-  </w:num>
-  <w:num w:numId="9" w16cid:durableId="448742491">
-    <w:abstractNumId w:val="5"/>
-  </w:num>
-  <w:num w:numId="10" w16cid:durableId="1685009389">
-    <w:abstractNumId w:val="16"/>
-  </w:num>
   <w:num w:numId="11" w16cid:durableId="1007829477">
-    <w:abstractNumId w:val="14"/>
+    <w:abstractNumId w:val="15"/>
   </w:num>
   <w:num w:numId="12" w16cid:durableId="1083723217">
     <w:abstractNumId w:val="4"/>
@@ -21544,13 +22397,13 @@
     <w:abstractNumId w:val="2"/>
   </w:num>
   <w:num w:numId="14" w16cid:durableId="966353586">
-    <w:abstractNumId w:val="7"/>
+    <w:abstractNumId w:val="8"/>
   </w:num>
   <w:num w:numId="15" w16cid:durableId="94059791">
-    <w:abstractNumId w:val="15"/>
+    <w:abstractNumId w:val="16"/>
   </w:num>
   <w:num w:numId="16" w16cid:durableId="960038479">
-    <w:abstractNumId w:val="6"/>
+    <w:abstractNumId w:val="7"/>
   </w:num>
   <w:num w:numId="17" w16cid:durableId="1923296068">
     <w:abstractNumId w:val="0"/>
@@ -21559,10 +22412,13 @@
     <w:abstractNumId w:val="1"/>
   </w:num>
   <w:num w:numId="19" w16cid:durableId="1581518776">
-    <w:abstractNumId w:val="8"/>
+    <w:abstractNumId w:val="9"/>
   </w:num>
   <w:num w:numId="20" w16cid:durableId="1398086348">
-    <w:abstractNumId w:val="13"/>
+    <w:abstractNumId w:val="14"/>
+  </w:num>
+  <w:num w:numId="21" w16cid:durableId="302581815">
+    <w:abstractNumId w:val="5"/>
   </w:num>
 </w:numbering>
 </file>
@@ -23119,6 +23975,34 @@
       <w:lang w:eastAsia="en-US"/>
     </w:rPr>
   </w:style>
+  <w:style w:type="paragraph" w:customStyle="1" w:styleId="xmsonormal">
+    <w:name w:val="x_msonormal"/>
+    <w:basedOn w:val="Normal"/>
+    <w:rsid w:val="00F55540"/>
+    <w:pPr>
+      <w:spacing w:after="0" w:line="240" w:lineRule="auto"/>
+    </w:pPr>
+    <w:rPr>
+      <w:rFonts w:ascii="Calibri" w:eastAsiaTheme="minorHAnsi" w:hAnsi="Calibri" w:cs="Calibri"/>
+      <w:color w:val="auto"/>
+      <w:sz w:val="22"/>
+      <w:szCs w:val="22"/>
+      <w:lang w:eastAsia="en-US"/>
+    </w:rPr>
+  </w:style>
+  <w:style w:type="character" w:styleId="HTMLCode">
+    <w:name w:val="HTML Code"/>
+    <w:basedOn w:val="DefaultParagraphFont"/>
+    <w:uiPriority w:val="99"/>
+    <w:semiHidden/>
+    <w:unhideWhenUsed/>
+    <w:rsid w:val="00F55540"/>
+    <w:rPr>
+      <w:rFonts w:ascii="Courier New" w:eastAsiaTheme="minorHAnsi" w:hAnsi="Courier New" w:cs="Courier New" w:hint="default"/>
+      <w:sz w:val="20"/>
+      <w:szCs w:val="20"/>
+    </w:rPr>
+  </w:style>
 </w:styles>
 </file>
 
@@ -23441,6 +24325,10 @@
 </file>
 
 <file path=customXml/item1.xml><?xml version="1.0" encoding="utf-8"?>
+<b:Sources xmlns:b="http://schemas.openxmlformats.org/officeDocument/2006/bibliography" xmlns="http://schemas.openxmlformats.org/officeDocument/2006/bibliography" SelectedStyle="/APA.XSL" StyleName="APA"/>
+</file>
+
+<file path=customXml/item2.xml><?xml version="1.0" encoding="utf-8"?>
 <s:customData xmlns="http://www.wps.cn/officeDocument/2013/wpsCustomData" xmlns:s="http://www.wps.cn/officeDocument/2013/wpsCustomData">
   <customSectProps>
     <customSectPr/>
@@ -23448,11 +24336,15 @@
 </s:customData>
 </file>
 
-<file path=customXml/item2.xml><?xml version="1.0" encoding="utf-8"?>
-<b:Sources xmlns:b="http://schemas.openxmlformats.org/officeDocument/2006/bibliography" xmlns="http://schemas.openxmlformats.org/officeDocument/2006/bibliography" SelectedStyle="/APA.XSL" StyleName="APA"/>
+<file path=customXml/itemProps1.xml><?xml version="1.0" encoding="utf-8"?>
+<ds:datastoreItem xmlns:ds="http://schemas.openxmlformats.org/officeDocument/2006/customXml" ds:itemID="{3F4DED33-92F9-4F98-9FB5-4BAB204AC62E}">
+  <ds:schemaRefs>
+    <ds:schemaRef ds:uri="http://schemas.openxmlformats.org/officeDocument/2006/bibliography"/>
+  </ds:schemaRefs>
+</ds:datastoreItem>
 </file>
 
-<file path=customXml/itemProps1.xml><?xml version="1.0" encoding="utf-8"?>
+<file path=customXml/itemProps2.xml><?xml version="1.0" encoding="utf-8"?>
 <ds:datastoreItem xmlns:ds="http://schemas.openxmlformats.org/officeDocument/2006/customXml" ds:itemID="{B1977F7D-205B-4081-913C-38D41E755F92}">
   <ds:schemaRefs>
     <ds:schemaRef ds:uri="http://www.wps.cn/officeDocument/2013/wpsCustomData"/>
@@ -23460,16 +24352,8 @@
 </ds:datastoreItem>
 </file>
 
-<file path=customXml/itemProps2.xml><?xml version="1.0" encoding="utf-8"?>
-<ds:datastoreItem xmlns:ds="http://schemas.openxmlformats.org/officeDocument/2006/customXml" ds:itemID="{3F4DED33-92F9-4F98-9FB5-4BAB204AC62E}">
-  <ds:schemaRefs>
-    <ds:schemaRef ds:uri="http://schemas.openxmlformats.org/officeDocument/2006/bibliography"/>
-  </ds:schemaRefs>
-</ds:datastoreItem>
-</file>
-
 <file path=docMetadata/LabelInfo.xml><?xml version="1.0" encoding="utf-8"?>
 <clbl:labelList xmlns:clbl="http://schemas.microsoft.com/office/2020/mipLabelMetadata">
-  <clbl:label id="{b1aa2129-79ec-42c0-bfac-e5b7a0374572}" enabled="1" method="Privileged" siteId="{5d471751-9675-428d-917b-70f44f9630b0}" contentBits="0" removed="0"/>
+  <clbl:label id="{b1aa2129-79ec-42c0-bfac-e5b7a0374572}" enabled="1" method="Privileged" siteId="{5d471751-9675-428d-917b-70f44f9630b0}" removed="0"/>
 </clbl:labelList>
 </file>
</xml_diff>

<commit_message>
First commit of TAPI 2.6.0 documentation
</commit_message>
<xml_diff>
--- a/ToolingGuidelines/UML2Yang Tool User Guide.docx
+++ b/ToolingGuidelines/UML2Yang Tool User Guide.docx
@@ -1,6 +1,6 @@
 
 <file path=word/document.xml><?xml version="1.0" encoding="utf-8"?>
-<w:document xmlns:wpc="http://schemas.microsoft.com/office/word/2010/wordprocessingCanvas" xmlns:cx="http://schemas.microsoft.com/office/drawing/2014/chartex" xmlns:cx1="http://schemas.microsoft.com/office/drawing/2015/9/8/chartex" xmlns:cx2="http://schemas.microsoft.com/office/drawing/2015/10/21/chartex" xmlns:cx3="http://schemas.microsoft.com/office/drawing/2016/5/9/chartex" xmlns:cx4="http://schemas.microsoft.com/office/drawing/2016/5/10/chartex" xmlns:cx5="http://schemas.microsoft.com/office/drawing/2016/5/11/chartex" xmlns:cx6="http://schemas.microsoft.com/office/drawing/2016/5/12/chartex" xmlns:cx7="http://schemas.microsoft.com/office/drawing/2016/5/13/chartex" xmlns:cx8="http://schemas.microsoft.com/office/drawing/2016/5/14/chartex" xmlns:mc="http://schemas.openxmlformats.org/markup-compatibility/2006" xmlns:aink="http://schemas.microsoft.com/office/drawing/2016/ink" xmlns:am3d="http://schemas.microsoft.com/office/drawing/2017/model3d" xmlns:o="urn:schemas-microsoft-com:office:office" xmlns:oel="http://schemas.microsoft.com/office/2019/extlst" xmlns:r="http://schemas.openxmlformats.org/officeDocument/2006/relationships" xmlns:m="http://schemas.openxmlformats.org/officeDocument/2006/math" xmlns:v="urn:schemas-microsoft-com:vml" xmlns:wp14="http://schemas.microsoft.com/office/word/2010/wordprocessingDrawing" xmlns:wp="http://schemas.openxmlformats.org/drawingml/2006/wordprocessingDrawing" xmlns:w10="urn:schemas-microsoft-com:office:word" xmlns:w="http://schemas.openxmlformats.org/wordprocessingml/2006/main" xmlns:w14="http://schemas.microsoft.com/office/word/2010/wordml" xmlns:w15="http://schemas.microsoft.com/office/word/2012/wordml" xmlns:w16cex="http://schemas.microsoft.com/office/word/2018/wordml/cex" xmlns:w16cid="http://schemas.microsoft.com/office/word/2016/wordml/cid" xmlns:w16="http://schemas.microsoft.com/office/word/2018/wordml" xmlns:w16sdtdh="http://schemas.microsoft.com/office/word/2020/wordml/sdtdatahash" xmlns:w16se="http://schemas.microsoft.com/office/word/2015/wordml/symex" xmlns:wpg="http://schemas.microsoft.com/office/word/2010/wordprocessingGroup" xmlns:wpi="http://schemas.microsoft.com/office/word/2010/wordprocessingInk" xmlns:wne="http://schemas.microsoft.com/office/word/2006/wordml" xmlns:wps="http://schemas.microsoft.com/office/word/2010/wordprocessingShape" mc:Ignorable="w14 w15 w16se w16cid w16 w16cex w16sdtdh wp14">
+<w:document xmlns:wpc="http://schemas.microsoft.com/office/word/2010/wordprocessingCanvas" xmlns:cx="http://schemas.microsoft.com/office/drawing/2014/chartex" xmlns:cx1="http://schemas.microsoft.com/office/drawing/2015/9/8/chartex" xmlns:cx2="http://schemas.microsoft.com/office/drawing/2015/10/21/chartex" xmlns:cx3="http://schemas.microsoft.com/office/drawing/2016/5/9/chartex" xmlns:cx4="http://schemas.microsoft.com/office/drawing/2016/5/10/chartex" xmlns:cx5="http://schemas.microsoft.com/office/drawing/2016/5/11/chartex" xmlns:cx6="http://schemas.microsoft.com/office/drawing/2016/5/12/chartex" xmlns:cx7="http://schemas.microsoft.com/office/drawing/2016/5/13/chartex" xmlns:cx8="http://schemas.microsoft.com/office/drawing/2016/5/14/chartex" xmlns:mc="http://schemas.openxmlformats.org/markup-compatibility/2006" xmlns:aink="http://schemas.microsoft.com/office/drawing/2016/ink" xmlns:am3d="http://schemas.microsoft.com/office/drawing/2017/model3d" xmlns:o="urn:schemas-microsoft-com:office:office" xmlns:oel="http://schemas.microsoft.com/office/2019/extlst" xmlns:r="http://schemas.openxmlformats.org/officeDocument/2006/relationships" xmlns:m="http://schemas.openxmlformats.org/officeDocument/2006/math" xmlns:v="urn:schemas-microsoft-com:vml" xmlns:wp14="http://schemas.microsoft.com/office/word/2010/wordprocessingDrawing" xmlns:wp="http://schemas.openxmlformats.org/drawingml/2006/wordprocessingDrawing" xmlns:w10="urn:schemas-microsoft-com:office:word" xmlns:w="http://schemas.openxmlformats.org/wordprocessingml/2006/main" xmlns:w14="http://schemas.microsoft.com/office/word/2010/wordml" xmlns:w15="http://schemas.microsoft.com/office/word/2012/wordml" xmlns:w16cex="http://schemas.microsoft.com/office/word/2018/wordml/cex" xmlns:w16cid="http://schemas.microsoft.com/office/word/2016/wordml/cid" xmlns:w16="http://schemas.microsoft.com/office/word/2018/wordml" xmlns:w16du="http://schemas.microsoft.com/office/word/2023/wordml/word16du" xmlns:w16sdtdh="http://schemas.microsoft.com/office/word/2020/wordml/sdtdatahash" xmlns:w16se="http://schemas.microsoft.com/office/word/2015/wordml/symex" xmlns:wpg="http://schemas.microsoft.com/office/word/2010/wordprocessingGroup" xmlns:wpi="http://schemas.microsoft.com/office/word/2010/wordprocessingInk" xmlns:wne="http://schemas.microsoft.com/office/word/2006/wordml" xmlns:wps="http://schemas.microsoft.com/office/word/2010/wordprocessingShape" mc:Ignorable="w14 w15 w16se w16cid w16 w16cex w16sdtdh w16du wp14">
   <w:body>
     <w:p>
       <w:pPr>
@@ -995,7 +995,7 @@
               </wp:anchor>
             </w:drawing>
           </mc:Choice>
-          <mc:Fallback xmlns:w16du="http://schemas.microsoft.com/office/word/2023/wordml/word16du">
+          <mc:Fallback>
             <w:pict>
               <v:roundrect w14:anchorId="3D34252C" id="Rectangle: Rounded Corners 6" o:spid="_x0000_s1026" style="position:absolute;margin-left:196.25pt;margin-top:162.45pt;width:68.1pt;height:20.1pt;z-index:251661312;visibility:visible;mso-wrap-style:square;mso-width-percent:0;mso-wrap-distance-left:9pt;mso-wrap-distance-top:0;mso-wrap-distance-right:9pt;mso-wrap-distance-bottom:0;mso-position-horizontal:absolute;mso-position-horizontal-relative:text;mso-position-vertical:absolute;mso-position-vertical-relative:text;mso-width-percent:0;mso-width-relative:margin;v-text-anchor:middle" arcsize="10923f" o:gfxdata="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" filled="f" strokecolor="red" strokeweight="4.5pt">
                 <v:shadow on="t" color="black" opacity="22937f" origin=",.5" offset="0,.63889mm"/>
@@ -1072,7 +1072,7 @@
               </wp:anchor>
             </w:drawing>
           </mc:Choice>
-          <mc:Fallback xmlns:w16du="http://schemas.microsoft.com/office/word/2023/wordml/word16du">
+          <mc:Fallback>
             <w:pict>
               <v:roundrect w14:anchorId="4863E7A8" id="Rectangle: Rounded Corners 5" o:spid="_x0000_s1026" style="position:absolute;margin-left:309.55pt;margin-top:48.8pt;width:37.05pt;height:20.1pt;z-index:251659264;visibility:visible;mso-wrap-style:square;mso-width-percent:0;mso-wrap-distance-left:9pt;mso-wrap-distance-top:0;mso-wrap-distance-right:9pt;mso-wrap-distance-bottom:0;mso-position-horizontal:absolute;mso-position-horizontal-relative:text;mso-position-vertical:absolute;mso-position-vertical-relative:text;mso-width-percent:0;mso-width-relative:margin;v-text-anchor:middle" arcsize="10923f" o:gfxdata="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" filled="f" strokecolor="red" strokeweight="4.5pt">
                 <v:shadow on="t" color="black" opacity="22937f" origin=",.5" offset="0,.63889mm"/>
@@ -3709,6 +3709,206 @@
         <w:pStyle w:val="1"/>
         <w:widowControl w:val="0"/>
         <w:spacing w:after="0"/>
+        <w:contextualSpacing w:val="0"/>
+        <w:jc w:val="both"/>
+        <w:rPr>
+          <w:lang w:eastAsia="zh-CN"/>
+        </w:rPr>
+      </w:pPr>
+      <w:r>
+        <w:rPr>
+          <w:lang w:eastAsia="zh-CN"/>
+        </w:rPr>
+        <w:t>Install python (python.org/downloads, python for windows)</w:t>
+      </w:r>
+      <w:r>
+        <w:rPr>
+          <w:lang w:eastAsia="zh-CN"/>
+        </w:rPr>
+        <w:t>, then on the Linux shell type:</w:t>
+      </w:r>
+    </w:p>
+    <w:p>
+      <w:pPr>
+        <w:pStyle w:val="1"/>
+        <w:widowControl w:val="0"/>
+        <w:spacing w:after="0"/>
+        <w:contextualSpacing w:val="0"/>
+        <w:jc w:val="both"/>
+        <w:rPr>
+          <w:lang w:eastAsia="zh-CN"/>
+        </w:rPr>
+      </w:pPr>
+    </w:p>
+    <w:p>
+      <w:pPr>
+        <w:pStyle w:val="1"/>
+        <w:widowControl w:val="0"/>
+        <w:spacing w:after="0"/>
+        <w:contextualSpacing w:val="0"/>
+        <w:jc w:val="both"/>
+        <w:rPr>
+          <w:lang w:eastAsia="zh-CN"/>
+        </w:rPr>
+      </w:pPr>
+      <w:r>
+        <w:rPr>
+          <w:lang w:eastAsia="zh-CN"/>
+        </w:rPr>
+        <w:t xml:space="preserve">$ </w:t>
+      </w:r>
+      <w:proofErr w:type="spellStart"/>
+      <w:r>
+        <w:rPr>
+          <w:lang w:eastAsia="zh-CN"/>
+        </w:rPr>
+        <w:t>sudo</w:t>
+      </w:r>
+      <w:proofErr w:type="spellEnd"/>
+      <w:r>
+        <w:rPr>
+          <w:lang w:eastAsia="zh-CN"/>
+        </w:rPr>
+        <w:t xml:space="preserve"> apt-get update</w:t>
+      </w:r>
+    </w:p>
+    <w:p>
+      <w:pPr>
+        <w:pStyle w:val="1"/>
+        <w:widowControl w:val="0"/>
+        <w:spacing w:after="0"/>
+        <w:contextualSpacing w:val="0"/>
+        <w:jc w:val="both"/>
+        <w:rPr>
+          <w:lang w:eastAsia="zh-CN"/>
+        </w:rPr>
+      </w:pPr>
+      <w:r>
+        <w:rPr>
+          <w:lang w:eastAsia="zh-CN"/>
+        </w:rPr>
+        <w:t xml:space="preserve">$ </w:t>
+      </w:r>
+      <w:proofErr w:type="spellStart"/>
+      <w:r>
+        <w:rPr>
+          <w:lang w:eastAsia="zh-CN"/>
+        </w:rPr>
+        <w:t>sudo</w:t>
+      </w:r>
+      <w:proofErr w:type="spellEnd"/>
+      <w:r>
+        <w:rPr>
+          <w:lang w:eastAsia="zh-CN"/>
+        </w:rPr>
+        <w:t xml:space="preserve"> apt-get install python-pip</w:t>
+      </w:r>
+    </w:p>
+    <w:p>
+      <w:pPr>
+        <w:pStyle w:val="1"/>
+        <w:widowControl w:val="0"/>
+        <w:spacing w:after="0"/>
+        <w:contextualSpacing w:val="0"/>
+        <w:jc w:val="both"/>
+        <w:rPr>
+          <w:lang w:eastAsia="zh-CN"/>
+        </w:rPr>
+      </w:pPr>
+      <w:r>
+        <w:rPr>
+          <w:lang w:eastAsia="zh-CN"/>
+        </w:rPr>
+        <w:t>$ pip install pyang</w:t>
+      </w:r>
+    </w:p>
+    <w:p>
+      <w:pPr>
+        <w:pStyle w:val="1"/>
+        <w:widowControl w:val="0"/>
+        <w:spacing w:after="0"/>
+        <w:contextualSpacing w:val="0"/>
+        <w:jc w:val="both"/>
+        <w:rPr>
+          <w:lang w:eastAsia="zh-CN"/>
+        </w:rPr>
+      </w:pPr>
+    </w:p>
+    <w:p>
+      <w:pPr>
+        <w:pStyle w:val="1"/>
+        <w:widowControl w:val="0"/>
+        <w:spacing w:after="0"/>
+        <w:contextualSpacing w:val="0"/>
+        <w:jc w:val="both"/>
+        <w:rPr>
+          <w:lang w:eastAsia="zh-CN"/>
+        </w:rPr>
+      </w:pPr>
+      <w:r>
+        <w:rPr>
+          <w:lang w:eastAsia="zh-CN"/>
+        </w:rPr>
+        <w:t>Close and reopen the Linux shell.</w:t>
+      </w:r>
+    </w:p>
+    <w:p>
+      <w:pPr>
+        <w:pStyle w:val="1"/>
+        <w:widowControl w:val="0"/>
+        <w:spacing w:after="0"/>
+        <w:contextualSpacing w:val="0"/>
+        <w:jc w:val="both"/>
+        <w:rPr>
+          <w:lang w:eastAsia="zh-CN"/>
+        </w:rPr>
+      </w:pPr>
+    </w:p>
+    <w:p>
+      <w:pPr>
+        <w:pStyle w:val="1"/>
+        <w:widowControl w:val="0"/>
+        <w:numPr>
+          <w:ilvl w:val="0"/>
+          <w:numId w:val="5"/>
+        </w:numPr>
+        <w:spacing w:after="0"/>
+        <w:contextualSpacing w:val="0"/>
+        <w:jc w:val="both"/>
+        <w:rPr>
+          <w:lang w:eastAsia="zh-CN"/>
+        </w:rPr>
+      </w:pPr>
+      <w:r>
+        <w:rPr>
+          <w:lang w:eastAsia="zh-CN"/>
+        </w:rPr>
+        <w:t>Once installed python and pyang, then</w:t>
+      </w:r>
+      <w:r>
+        <w:rPr>
+          <w:lang w:eastAsia="zh-CN"/>
+        </w:rPr>
+        <w:t>:</w:t>
+      </w:r>
+    </w:p>
+    <w:p>
+      <w:pPr>
+        <w:pStyle w:val="1"/>
+        <w:widowControl w:val="0"/>
+        <w:spacing w:after="0"/>
+        <w:contextualSpacing w:val="0"/>
+        <w:jc w:val="both"/>
+        <w:rPr>
+          <w:lang w:eastAsia="zh-CN"/>
+        </w:rPr>
+      </w:pPr>
+    </w:p>
+    <w:p>
+      <w:pPr>
+        <w:pStyle w:val="1"/>
+        <w:widowControl w:val="0"/>
+        <w:spacing w:after="0"/>
         <w:ind w:left="780"/>
         <w:contextualSpacing w:val="0"/>
         <w:jc w:val="both"/>
@@ -4890,6 +5090,7 @@
         <w:rPr>
           <w:lang w:eastAsia="zh-CN"/>
         </w:rPr>
+        <w:lastRenderedPageBreak/>
         <w:t>Then check the errors, if any.</w:t>
       </w:r>
     </w:p>
@@ -5070,7 +5271,6 @@
         </w:rPr>
       </w:pPr>
       <w:r>
-        <w:lastRenderedPageBreak/>
         <w:t>Note that if a class has one RW attribute, then the class id/key must be RW (</w:t>
       </w:r>
       <w:r>
@@ -5877,7 +6077,7 @@
           <w:color w:val="0070C0"/>
           <w:lang w:eastAsia="zh-CN"/>
         </w:rPr>
-        <w:t>swagger-generator-cli-2.0-executable.jar</w:t>
+        <w:t>swagger-generator-cli-2.1.0-executable.jar</w:t>
       </w:r>
       <w:r>
         <w:rPr>
@@ -6988,24 +7188,19 @@
           <w:szCs w:val="10"/>
           <w:lang w:eastAsia="zh-CN"/>
         </w:rPr>
-        <w:t xml:space="preserve"> -api-version 2.5.0 -use-namespaces -yang-dir ./TMP/ -output ${oasfile} &amp;&gt; "./TMP/${tmpfile}log" </w:t>
-      </w:r>
-    </w:p>
-    <w:p>
-      <w:pPr>
-        <w:pStyle w:val="1"/>
-        <w:widowControl w:val="0"/>
-        <w:spacing w:after="0"/>
-        <w:ind w:left="420"/>
-        <w:jc w:val="both"/>
+        <w:t xml:space="preserve"> -api-version </w:t>
+      </w:r>
+      <w:r>
         <w:rPr>
           <w:rFonts w:ascii="Courier New" w:hAnsi="Courier New" w:cs="Courier New"/>
           <w:color w:val="FF0000"/>
           <w:sz w:val="16"/>
           <w:szCs w:val="10"/>
-          <w:lang w:eastAsia="zh-CN"/>
-        </w:rPr>
-      </w:pPr>
+          <w:highlight w:val="yellow"/>
+          <w:lang w:eastAsia="zh-CN"/>
+        </w:rPr>
+        <w:t>2.5.0</w:t>
+      </w:r>
       <w:r>
         <w:rPr>
           <w:rFonts w:ascii="Courier New" w:hAnsi="Courier New" w:cs="Courier New"/>
@@ -7014,7 +7209,7 @@
           <w:szCs w:val="10"/>
           <w:lang w:eastAsia="zh-CN"/>
         </w:rPr>
-        <w:t xml:space="preserve">  sed -i '/originalRef/d' ${oasfile}</w:t>
+        <w:t xml:space="preserve"> -use-namespaces -yang-dir ./TMP/ -output ${oasfile} &amp;&gt; "./TMP/${tmpfile}log" </w:t>
       </w:r>
     </w:p>
     <w:p>
@@ -7040,7 +7235,7 @@
           <w:szCs w:val="10"/>
           <w:lang w:eastAsia="zh-CN"/>
         </w:rPr>
-        <w:t xml:space="preserve">  sed -i '/responseSchema/{N;d;}' ${oasfile}</w:t>
+        <w:t xml:space="preserve">  sed -i '/originalRef/d' ${oasfile}</w:t>
       </w:r>
     </w:p>
     <w:p>
@@ -7066,7 +7261,7 @@
           <w:szCs w:val="10"/>
           <w:lang w:eastAsia="zh-CN"/>
         </w:rPr>
-        <w:t xml:space="preserve">  rm ./TMP/*.yang</w:t>
+        <w:t xml:space="preserve">  sed -i '/responseSchema/{N;d;}' ${oasfile}</w:t>
       </w:r>
     </w:p>
     <w:p>
@@ -7075,13 +7270,7 @@
         <w:widowControl w:val="0"/>
         <w:spacing w:after="0"/>
         <w:ind w:left="420"/>
-        <w:contextualSpacing w:val="0"/>
-        <w:jc w:val="both"/>
-        <w:rPr>
-          <w:lang w:eastAsia="zh-CN"/>
-        </w:rPr>
-      </w:pPr>
-      <w:r>
+        <w:jc w:val="both"/>
         <w:rPr>
           <w:rFonts w:ascii="Courier New" w:hAnsi="Courier New" w:cs="Courier New"/>
           <w:color w:val="FF0000"/>
@@ -7089,6 +7278,38 @@
           <w:szCs w:val="10"/>
           <w:lang w:eastAsia="zh-CN"/>
         </w:rPr>
+      </w:pPr>
+      <w:r>
+        <w:rPr>
+          <w:rFonts w:ascii="Courier New" w:hAnsi="Courier New" w:cs="Courier New"/>
+          <w:color w:val="FF0000"/>
+          <w:sz w:val="16"/>
+          <w:szCs w:val="10"/>
+          <w:lang w:eastAsia="zh-CN"/>
+        </w:rPr>
+        <w:t xml:space="preserve">  rm ./TMP/*.yang</w:t>
+      </w:r>
+    </w:p>
+    <w:p>
+      <w:pPr>
+        <w:pStyle w:val="1"/>
+        <w:widowControl w:val="0"/>
+        <w:spacing w:after="0"/>
+        <w:ind w:left="420"/>
+        <w:contextualSpacing w:val="0"/>
+        <w:jc w:val="both"/>
+        <w:rPr>
+          <w:lang w:eastAsia="zh-CN"/>
+        </w:rPr>
+      </w:pPr>
+      <w:r>
+        <w:rPr>
+          <w:rFonts w:ascii="Courier New" w:hAnsi="Courier New" w:cs="Courier New"/>
+          <w:color w:val="FF0000"/>
+          <w:sz w:val="16"/>
+          <w:szCs w:val="10"/>
+          <w:lang w:eastAsia="zh-CN"/>
+        </w:rPr>
         <w:t>done</w:t>
       </w:r>
     </w:p>
@@ -7104,6 +7325,55 @@
           <w:lang w:eastAsia="zh-CN"/>
         </w:rPr>
       </w:pPr>
+    </w:p>
+    <w:p>
+      <w:pPr>
+        <w:pStyle w:val="1"/>
+        <w:widowControl w:val="0"/>
+        <w:spacing w:after="0"/>
+        <w:ind w:left="420"/>
+        <w:contextualSpacing w:val="0"/>
+        <w:jc w:val="both"/>
+        <w:rPr>
+          <w:lang w:eastAsia="zh-CN"/>
+        </w:rPr>
+      </w:pPr>
+      <w:r>
+        <w:rPr>
+          <w:lang w:eastAsia="zh-CN"/>
+        </w:rPr>
+        <w:t xml:space="preserve">Note the </w:t>
+      </w:r>
+      <w:r>
+        <w:rPr>
+          <w:highlight w:val="yellow"/>
+          <w:lang w:eastAsia="zh-CN"/>
+        </w:rPr>
+        <w:t>highlighted</w:t>
+      </w:r>
+      <w:r>
+        <w:rPr>
+          <w:lang w:eastAsia="zh-CN"/>
+        </w:rPr>
+        <w:t xml:space="preserve"> specification of the TAPI version (in this example </w:t>
+      </w:r>
+      <w:r>
+        <w:rPr>
+          <w:rFonts w:ascii="Courier New" w:hAnsi="Courier New" w:cs="Courier New"/>
+          <w:color w:val="FF0000"/>
+          <w:sz w:val="16"/>
+          <w:szCs w:val="10"/>
+          <w:highlight w:val="yellow"/>
+          <w:lang w:eastAsia="zh-CN"/>
+        </w:rPr>
+        <w:t>2.5.0</w:t>
+      </w:r>
+      <w:r>
+        <w:rPr>
+          <w:lang w:eastAsia="zh-CN"/>
+        </w:rPr>
+        <w:t>)</w:t>
+      </w:r>
     </w:p>
     <w:p>
       <w:pPr>
@@ -12897,12 +13167,18 @@
     <w:p>
       <w:pPr>
         <w:rPr>
-          <w:sz w:val="22"/>
-          <w:szCs w:val="16"/>
-        </w:rPr>
-      </w:pPr>
-      <w:r>
-        <w:t xml:space="preserve">Note-5: </w:t>
+          <w:b/>
+          <w:bCs/>
+        </w:rPr>
+      </w:pPr>
+      <w:r>
+        <w:t>Note</w:t>
+      </w:r>
+      <w:r>
+        <w:t xml:space="preserve"> </w:t>
+      </w:r>
+      <w:r>
+        <w:t xml:space="preserve">5: </w:t>
       </w:r>
       <w:r>
         <w:rPr>
@@ -12926,6 +13202,21 @@
           <w:bCs/>
         </w:rPr>
         <w:t>).</w:t>
+      </w:r>
+    </w:p>
+    <w:p>
+      <w:pPr>
+        <w:rPr>
+          <w:b/>
+          <w:bCs/>
+        </w:rPr>
+      </w:pPr>
+      <w:r>
+        <w:rPr>
+          <w:b/>
+          <w:bCs/>
+        </w:rPr>
+        <w:t>Note 6: the UML composition (strict composite stereotype) 1 to 0..1 is translated into YANG “uses” statement which actually is a mandatory item, hence the 0..1 optionality shall be moved down the tree hierarchy. E.g. the “pac” is always included in main object, so make optional the attributes of the “pac”.</w:t>
       </w:r>
       <w:r>
         <w:rPr>
@@ -13805,7 +14096,7 @@
               </wp:anchor>
             </w:drawing>
           </mc:Choice>
-          <mc:Fallback xmlns:w16du="http://schemas.microsoft.com/office/word/2023/wordml/word16du">
+          <mc:Fallback>
             <w:pict>
               <v:roundrect w14:anchorId="714A1688" id="Rectangle: Rounded Corners 7" o:spid="_x0000_s1026" style="position:absolute;margin-left:309pt;margin-top:68.05pt;width:101.25pt;height:27.75pt;z-index:251662336;visibility:visible;mso-wrap-style:square;mso-wrap-distance-left:9pt;mso-wrap-distance-top:0;mso-wrap-distance-right:9pt;mso-wrap-distance-bottom:0;mso-position-horizontal:absolute;mso-position-horizontal-relative:text;mso-position-vertical:absolute;mso-position-vertical-relative:text;v-text-anchor:middle" arcsize="10923f" o:gfxdata="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" filled="f" strokecolor="red" strokeweight="3pt">
                 <v:shadow on="t" color="black" opacity="22937f" origin=",.5" offset="0,.63889mm"/>
@@ -17586,6 +17877,29 @@
     <w:p>
       <w:pPr>
         <w:rPr>
+          <w:sz w:val="22"/>
+          <w:szCs w:val="16"/>
+        </w:rPr>
+      </w:pPr>
+      <w:r>
+        <w:rPr>
+          <w:sz w:val="22"/>
+          <w:szCs w:val="16"/>
+        </w:rPr>
+        <w:br w:type="page"/>
+      </w:r>
+    </w:p>
+    <w:p>
+      <w:pPr>
+        <w:pStyle w:val="1"/>
+        <w:widowControl w:val="0"/>
+        <w:numPr>
+          <w:ilvl w:val="0"/>
+          <w:numId w:val="10"/>
+        </w:numPr>
+        <w:spacing w:after="0"/>
+        <w:contextualSpacing w:val="0"/>
+        <w:rPr>
           <w:rFonts w:ascii="Consolas" w:hAnsi="Consolas" w:cs="Consolas"/>
           <w:color w:val="auto"/>
           <w:sz w:val="20"/>
@@ -17594,6 +17908,50 @@
           <w:lang w:eastAsia="en-US"/>
         </w:rPr>
       </w:pPr>
+      <w:r>
+        <w:rPr>
+          <w:sz w:val="22"/>
+          <w:szCs w:val="16"/>
+        </w:rPr>
+        <w:lastRenderedPageBreak/>
+        <w:t>The uml2yang tool does NOT manage the UML Signal – YANG Notification</w:t>
+      </w:r>
+      <w:r>
+        <w:rPr>
+          <w:sz w:val="22"/>
+          <w:szCs w:val="16"/>
+        </w:rPr>
+        <w:t xml:space="preserve"> relationships</w:t>
+      </w:r>
+      <w:r>
+        <w:rPr>
+          <w:sz w:val="22"/>
+          <w:szCs w:val="16"/>
+        </w:rPr>
+        <w:t>.</w:t>
+      </w:r>
+      <w:r>
+        <w:rPr>
+          <w:sz w:val="22"/>
+          <w:szCs w:val="16"/>
+        </w:rPr>
+        <w:br/>
+      </w:r>
+      <w:r>
+        <w:rPr>
+          <w:sz w:val="22"/>
+          <w:szCs w:val="16"/>
+        </w:rPr>
+        <w:br/>
+        <w:t>Check the relationships to UML Signal, are always translated as compositions!</w:t>
+      </w:r>
+      <w:r>
+        <w:rPr>
+          <w:sz w:val="22"/>
+          <w:szCs w:val="16"/>
+        </w:rPr>
+        <w:br/>
+      </w:r>
     </w:p>
     <w:p>
       <w:pPr>
@@ -19384,7 +19742,20 @@
         <w:rPr>
           <w:color w:val="0070C0"/>
         </w:rPr>
-        <w:t>  tapi.connectivity.ContextAugmentation3:</w:t>
+        <w:t>  tapi.connectivity.</w:t>
+      </w:r>
+      <w:r>
+        <w:rPr>
+          <w:color w:val="0070C0"/>
+          <w:highlight w:val="magenta"/>
+        </w:rPr>
+        <w:t>Contex</w:t>
+      </w:r>
+      <w:r>
+        <w:rPr>
+          <w:color w:val="0070C0"/>
+        </w:rPr>
+        <w:t>tAugmentation3:</w:t>
       </w:r>
     </w:p>
     <w:p>
@@ -19441,7 +19812,20 @@
         <w:rPr>
           <w:color w:val="0070C0"/>
         </w:rPr>
-        <w:t>        description: "Augments the base TAPI Context with ConnectivityService information"</w:t>
+        <w:t xml:space="preserve">        description: "Augments the base TAPI </w:t>
+      </w:r>
+      <w:r>
+        <w:rPr>
+          <w:color w:val="0070C0"/>
+          <w:highlight w:val="magenta"/>
+        </w:rPr>
+        <w:t>Context</w:t>
+      </w:r>
+      <w:r>
+        <w:rPr>
+          <w:color w:val="0070C0"/>
+        </w:rPr>
+        <w:t xml:space="preserve"> with ConnectivityService information"</w:t>
       </w:r>
     </w:p>
     <w:p>
@@ -19485,82 +19869,81 @@
         <w:rPr>
           <w:color w:val="0070C0"/>
         </w:rPr>
-        <w:t>      namespace: "</w:t>
-      </w:r>
-      <w:proofErr w:type="spellStart"/>
+        <w:t>      namespace: "urn:onf:otcc:yang:tapi-connectivity"</w:t>
+      </w:r>
+    </w:p>
+    <w:p>
+      <w:pPr>
+        <w:pStyle w:val="xmsonormal"/>
+      </w:pPr>
+      <w:r>
+        <w:t> </w:t>
+      </w:r>
+    </w:p>
+    <w:p>
+      <w:pPr>
+        <w:pStyle w:val="xmsonormal"/>
+      </w:pPr>
+      <w:r>
+        <w:t> </w:t>
+      </w:r>
+    </w:p>
+    <w:p>
+      <w:pPr>
+        <w:ind w:left="360"/>
+      </w:pPr>
+      <w:r>
+        <w:rPr>
+          <w:rFonts w:cstheme="minorHAnsi"/>
+        </w:rPr>
+        <w:t>Then add the proper</w:t>
+      </w:r>
+      <w:r>
+        <w:t xml:space="preserve"> </w:t>
+      </w:r>
+      <w:r>
+        <w:rPr>
+          <w:highlight w:val="yellow"/>
+        </w:rPr>
+        <w:t>name space</w:t>
+      </w:r>
+      <w:r>
+        <w:t xml:space="preserve"> to the augmenting entity</w:t>
+      </w:r>
+      <w:r>
+        <w:t>:</w:t>
+      </w:r>
+    </w:p>
+    <w:p>
+      <w:pPr>
+        <w:pStyle w:val="xmsonormal"/>
+      </w:pPr>
+    </w:p>
+    <w:p>
+      <w:pPr>
+        <w:pStyle w:val="xmsonormal"/>
+      </w:pPr>
+      <w:r>
+        <w:t> </w:t>
+      </w:r>
       <w:r>
         <w:rPr>
           <w:color w:val="0070C0"/>
         </w:rPr>
-        <w:t>urn:onf:otcc:yang:tapi-connectivity</w:t>
-      </w:r>
-      <w:proofErr w:type="spellEnd"/>
+        <w:t>  tapi.connectivity.</w:t>
+      </w:r>
       <w:r>
         <w:rPr>
           <w:color w:val="0070C0"/>
-        </w:rPr>
-        <w:t>"</w:t>
-      </w:r>
-    </w:p>
-    <w:p>
-      <w:pPr>
-        <w:pStyle w:val="xmsonormal"/>
-      </w:pPr>
-      <w:r>
-        <w:t> </w:t>
-      </w:r>
-    </w:p>
-    <w:p>
-      <w:pPr>
-        <w:pStyle w:val="xmsonormal"/>
-      </w:pPr>
-      <w:r>
-        <w:t> </w:t>
-      </w:r>
-    </w:p>
-    <w:p>
-      <w:pPr>
-        <w:ind w:left="360"/>
-      </w:pPr>
-      <w:r>
-        <w:rPr>
-          <w:rFonts w:cstheme="minorHAnsi"/>
-        </w:rPr>
-        <w:t>Then add the proper</w:t>
-      </w:r>
-      <w:r>
-        <w:t xml:space="preserve"> </w:t>
-      </w:r>
-      <w:r>
-        <w:rPr>
-          <w:highlight w:val="yellow"/>
-        </w:rPr>
-        <w:t>name space</w:t>
-      </w:r>
-      <w:r>
-        <w:t xml:space="preserve"> to the augmenting entity</w:t>
-      </w:r>
-      <w:r>
-        <w:t>:</w:t>
-      </w:r>
-    </w:p>
-    <w:p>
-      <w:pPr>
-        <w:pStyle w:val="xmsonormal"/>
-      </w:pPr>
-    </w:p>
-    <w:p>
-      <w:pPr>
-        <w:pStyle w:val="xmsonormal"/>
-      </w:pPr>
-      <w:r>
-        <w:t> </w:t>
+          <w:highlight w:val="magenta"/>
+        </w:rPr>
+        <w:t>Context</w:t>
       </w:r>
       <w:r>
         <w:rPr>
           <w:color w:val="0070C0"/>
         </w:rPr>
-        <w:t>  tapi.connectivity.ContextAugmentation3:</w:t>
+        <w:t>Augmentation3:</w:t>
       </w:r>
     </w:p>
     <w:p>
@@ -19624,7 +20007,19 @@
         <w:rPr>
           <w:color w:val="0070C0"/>
         </w:rPr>
-        <w:t>        description: "Augments the base TAPI Context with ConnectivityService information"</w:t>
+        <w:t xml:space="preserve">        description: "Augments the base TAPI </w:t>
+      </w:r>
+      <w:r>
+        <w:rPr>
+          <w:color w:val="0070C0"/>
+        </w:rPr>
+        <w:t>Context</w:t>
+      </w:r>
+      <w:r>
+        <w:rPr>
+          <w:color w:val="0070C0"/>
+        </w:rPr>
+        <w:t xml:space="preserve"> with ConnectivityService information"</w:t>
       </w:r>
     </w:p>
     <w:p>
@@ -19668,21 +20063,7 @@
         <w:rPr>
           <w:color w:val="0070C0"/>
         </w:rPr>
-        <w:t>      namespace: "</w:t>
-      </w:r>
-      <w:proofErr w:type="spellStart"/>
-      <w:r>
-        <w:rPr>
-          <w:color w:val="0070C0"/>
-        </w:rPr>
-        <w:t>urn:onf:otcc:yang:tapi-connectivity</w:t>
-      </w:r>
-      <w:proofErr w:type="spellEnd"/>
-      <w:r>
-        <w:rPr>
-          <w:color w:val="0070C0"/>
-        </w:rPr>
-        <w:t>"</w:t>
+        <w:t>      namespace: "urn:onf:otcc:yang:tapi-connectivity"</w:t>
       </w:r>
     </w:p>
     <w:p>
@@ -19700,12 +20081,648 @@
     </w:p>
     <w:p>
       <w:pPr>
-        <w:rPr>
-          <w:rFonts w:asciiTheme="majorHAnsi" w:eastAsiaTheme="majorEastAsia" w:hAnsiTheme="majorHAnsi" w:cstheme="majorBidi"/>
-          <w:b/>
-          <w:bCs/>
-          <w:sz w:val="32"/>
-          <w:szCs w:val="32"/>
+        <w:spacing w:after="0"/>
+        <w:ind w:left="720"/>
+        <w:rPr>
+          <w:rFonts w:ascii="Courier New" w:hAnsi="Courier New" w:cs="Courier New"/>
+          <w:b/>
+          <w:bCs/>
+          <w:sz w:val="16"/>
+          <w:szCs w:val="10"/>
+        </w:rPr>
+      </w:pPr>
+    </w:p>
+    <w:p>
+      <w:pPr>
+        <w:ind w:left="360"/>
+        <w:rPr>
+          <w:rFonts w:cstheme="minorHAnsi"/>
+        </w:rPr>
+      </w:pPr>
+      <w:r>
+        <w:rPr>
+          <w:rFonts w:cstheme="minorHAnsi"/>
+        </w:rPr>
+        <w:t>Another example:</w:t>
+      </w:r>
+    </w:p>
+    <w:p>
+      <w:pPr>
+        <w:spacing w:after="0"/>
+        <w:ind w:left="720"/>
+        <w:rPr>
+          <w:rFonts w:ascii="Courier New" w:hAnsi="Courier New" w:cs="Courier New"/>
+          <w:b/>
+          <w:bCs/>
+          <w:sz w:val="16"/>
+          <w:szCs w:val="10"/>
+        </w:rPr>
+      </w:pPr>
+    </w:p>
+    <w:p>
+      <w:pPr>
+        <w:pStyle w:val="xmsonormal"/>
+        <w:rPr>
+          <w:color w:val="0070C0"/>
+        </w:rPr>
+      </w:pPr>
+      <w:r>
+        <w:rPr>
+          <w:rFonts w:ascii="Courier New" w:hAnsi="Courier New" w:cs="Courier New"/>
+          <w:b/>
+          <w:bCs/>
+          <w:sz w:val="16"/>
+          <w:szCs w:val="10"/>
+        </w:rPr>
+        <w:t xml:space="preserve">  </w:t>
+      </w:r>
+      <w:r>
+        <w:rPr>
+          <w:color w:val="0070C0"/>
+        </w:rPr>
+        <w:t>tapi.connectivity.</w:t>
+      </w:r>
+      <w:r>
+        <w:rPr>
+          <w:color w:val="0070C0"/>
+          <w:highlight w:val="magenta"/>
+        </w:rPr>
+        <w:t>OwnedNodeEdgePoint</w:t>
+      </w:r>
+      <w:r>
+        <w:rPr>
+          <w:color w:val="0070C0"/>
+        </w:rPr>
+        <w:t>Augmentation1:</w:t>
+      </w:r>
+    </w:p>
+    <w:p>
+      <w:pPr>
+        <w:pStyle w:val="xmsonormal"/>
+        <w:rPr>
+          <w:color w:val="0070C0"/>
+        </w:rPr>
+      </w:pPr>
+      <w:r>
+        <w:rPr>
+          <w:color w:val="0070C0"/>
+        </w:rPr>
+        <w:t xml:space="preserve"> </w:t>
+      </w:r>
+      <w:r>
+        <w:rPr>
+          <w:color w:val="0070C0"/>
+        </w:rPr>
+        <w:t xml:space="preserve"> </w:t>
+      </w:r>
+      <w:r>
+        <w:rPr>
+          <w:color w:val="0070C0"/>
+        </w:rPr>
+        <w:t xml:space="preserve">   type: "object"</w:t>
+      </w:r>
+    </w:p>
+    <w:p>
+      <w:pPr>
+        <w:pStyle w:val="xmsonormal"/>
+        <w:rPr>
+          <w:color w:val="0070C0"/>
+        </w:rPr>
+      </w:pPr>
+      <w:r>
+        <w:rPr>
+          <w:color w:val="0070C0"/>
+        </w:rPr>
+        <w:t xml:space="preserve">  </w:t>
+      </w:r>
+      <w:r>
+        <w:rPr>
+          <w:color w:val="0070C0"/>
+        </w:rPr>
+        <w:t xml:space="preserve">  </w:t>
+      </w:r>
+      <w:r>
+        <w:rPr>
+          <w:color w:val="0070C0"/>
+        </w:rPr>
+        <w:t xml:space="preserve">  properties:</w:t>
+      </w:r>
+    </w:p>
+    <w:p>
+      <w:pPr>
+        <w:pStyle w:val="xmsonormal"/>
+        <w:rPr>
+          <w:color w:val="0070C0"/>
+        </w:rPr>
+      </w:pPr>
+      <w:r>
+        <w:rPr>
+          <w:color w:val="0070C0"/>
+        </w:rPr>
+        <w:t xml:space="preserve">  </w:t>
+      </w:r>
+      <w:r>
+        <w:rPr>
+          <w:color w:val="0070C0"/>
+        </w:rPr>
+        <w:t xml:space="preserve"> </w:t>
+      </w:r>
+      <w:r>
+        <w:rPr>
+          <w:color w:val="0070C0"/>
+        </w:rPr>
+        <w:t xml:space="preserve">    </w:t>
+      </w:r>
+      <w:r>
+        <w:rPr>
+          <w:color w:val="0070C0"/>
+          <w:highlight w:val="yellow"/>
+        </w:rPr>
+        <w:t>tapi-connectivity:</w:t>
+      </w:r>
+      <w:r>
+        <w:rPr>
+          <w:color w:val="0070C0"/>
+          <w:highlight w:val="green"/>
+        </w:rPr>
+        <w:t>cep-list:</w:t>
+      </w:r>
+    </w:p>
+    <w:p>
+      <w:pPr>
+        <w:pStyle w:val="xmsonormal"/>
+        <w:rPr>
+          <w:color w:val="0070C0"/>
+        </w:rPr>
+      </w:pPr>
+      <w:r>
+        <w:rPr>
+          <w:color w:val="0070C0"/>
+        </w:rPr>
+        <w:t xml:space="preserve">        description: "none"</w:t>
+      </w:r>
+    </w:p>
+    <w:p>
+      <w:pPr>
+        <w:pStyle w:val="xmsonormal"/>
+        <w:rPr>
+          <w:color w:val="0070C0"/>
+        </w:rPr>
+      </w:pPr>
+      <w:r>
+        <w:rPr>
+          <w:color w:val="0070C0"/>
+        </w:rPr>
+        <w:t xml:space="preserve">        $ref: "#/definitions/</w:t>
+      </w:r>
+      <w:proofErr w:type="spellStart"/>
+      <w:r>
+        <w:rPr>
+          <w:color w:val="0070C0"/>
+        </w:rPr>
+        <w:t>tapi.connectivity.CepList</w:t>
+      </w:r>
+      <w:proofErr w:type="spellEnd"/>
+      <w:r>
+        <w:rPr>
+          <w:color w:val="0070C0"/>
+        </w:rPr>
+        <w:t>"</w:t>
+      </w:r>
+    </w:p>
+    <w:p>
+      <w:pPr>
+        <w:pStyle w:val="xmsonormal"/>
+        <w:rPr>
+          <w:color w:val="0070C0"/>
+        </w:rPr>
+      </w:pPr>
+      <w:r>
+        <w:rPr>
+          <w:color w:val="0070C0"/>
+        </w:rPr>
+        <w:t xml:space="preserve"> </w:t>
+      </w:r>
+      <w:r>
+        <w:rPr>
+          <w:color w:val="0070C0"/>
+        </w:rPr>
+        <w:t xml:space="preserve"> </w:t>
+      </w:r>
+      <w:r>
+        <w:rPr>
+          <w:color w:val="0070C0"/>
+        </w:rPr>
+        <w:t xml:space="preserve">   x-augmentation:</w:t>
+      </w:r>
+    </w:p>
+    <w:p>
+      <w:pPr>
+        <w:pStyle w:val="xmsonormal"/>
+        <w:rPr>
+          <w:color w:val="0070C0"/>
+        </w:rPr>
+      </w:pPr>
+      <w:r>
+        <w:rPr>
+          <w:color w:val="0070C0"/>
+        </w:rPr>
+        <w:t xml:space="preserve">      prefix: "tapi-connectivity"</w:t>
+      </w:r>
+    </w:p>
+    <w:p>
+      <w:pPr>
+        <w:pStyle w:val="xmsonormal"/>
+        <w:rPr>
+          <w:color w:val="0070C0"/>
+        </w:rPr>
+      </w:pPr>
+      <w:r>
+        <w:rPr>
+          <w:color w:val="0070C0"/>
+        </w:rPr>
+        <w:t xml:space="preserve">      namespace: "urn:onf:otcc:yang:tapi-connectivity"</w:t>
+      </w:r>
+    </w:p>
+    <w:p>
+      <w:pPr>
+        <w:pStyle w:val="xmsonormal"/>
+        <w:rPr>
+          <w:color w:val="0070C0"/>
+        </w:rPr>
+      </w:pPr>
+    </w:p>
+    <w:p>
+      <w:pPr>
+        <w:rPr>
+          <w:sz w:val="22"/>
+          <w:szCs w:val="16"/>
+        </w:rPr>
+      </w:pPr>
+      <w:r>
+        <w:rPr>
+          <w:sz w:val="22"/>
+          <w:szCs w:val="16"/>
+        </w:rPr>
+        <w:br w:type="page"/>
+      </w:r>
+    </w:p>
+    <w:p>
+      <w:pPr>
+        <w:pStyle w:val="1"/>
+        <w:widowControl w:val="0"/>
+        <w:numPr>
+          <w:ilvl w:val="0"/>
+          <w:numId w:val="10"/>
+        </w:numPr>
+        <w:spacing w:after="0"/>
+        <w:contextualSpacing w:val="0"/>
+        <w:rPr>
+          <w:sz w:val="22"/>
+          <w:szCs w:val="16"/>
+        </w:rPr>
+      </w:pPr>
+      <w:r>
+        <w:rPr>
+          <w:sz w:val="22"/>
+          <w:szCs w:val="16"/>
+        </w:rPr>
+        <w:lastRenderedPageBreak/>
+        <w:t xml:space="preserve">Note that the augments to notification/signal are not managed, </w:t>
+      </w:r>
+      <w:r>
+        <w:rPr>
+          <w:sz w:val="22"/>
+          <w:szCs w:val="16"/>
+        </w:rPr>
+        <w:t>e.g.</w:t>
+      </w:r>
+    </w:p>
+    <w:p>
+      <w:pPr>
+        <w:pStyle w:val="1"/>
+        <w:widowControl w:val="0"/>
+        <w:rPr>
+          <w:sz w:val="22"/>
+          <w:szCs w:val="16"/>
+        </w:rPr>
+      </w:pPr>
+      <w:r>
+        <w:rPr>
+          <w:sz w:val="22"/>
+          <w:szCs w:val="16"/>
+        </w:rPr>
+        <w:t> </w:t>
+      </w:r>
+    </w:p>
+    <w:p>
+      <w:pPr>
+        <w:pStyle w:val="1"/>
+        <w:widowControl w:val="0"/>
+        <w:rPr>
+          <w:sz w:val="22"/>
+          <w:szCs w:val="16"/>
+        </w:rPr>
+      </w:pPr>
+      <w:r>
+        <w:rPr>
+          <w:sz w:val="22"/>
+          <w:szCs w:val="16"/>
+        </w:rPr>
+        <w:t>    augment "/tapi-notification:event-notification" {</w:t>
+      </w:r>
+    </w:p>
+    <w:p>
+      <w:pPr>
+        <w:pStyle w:val="1"/>
+        <w:widowControl w:val="0"/>
+        <w:rPr>
+          <w:sz w:val="22"/>
+          <w:szCs w:val="16"/>
+        </w:rPr>
+      </w:pPr>
+      <w:r>
+        <w:rPr>
+          <w:sz w:val="22"/>
+          <w:szCs w:val="16"/>
+        </w:rPr>
+        <w:t>        when 'derived-from-or-self(tapi-notification:target-object-type, "CONNECTIVITY_OBJECT_TYPE_SWITCH_CONTROL")';</w:t>
+      </w:r>
+    </w:p>
+    <w:p>
+      <w:pPr>
+        <w:pStyle w:val="1"/>
+        <w:widowControl w:val="0"/>
+        <w:rPr>
+          <w:sz w:val="22"/>
+          <w:szCs w:val="16"/>
+        </w:rPr>
+      </w:pPr>
+      <w:r>
+        <w:rPr>
+          <w:sz w:val="22"/>
+          <w:szCs w:val="16"/>
+        </w:rPr>
+        <w:t>        container switch-control {</w:t>
+      </w:r>
+    </w:p>
+    <w:p>
+      <w:pPr>
+        <w:pStyle w:val="1"/>
+        <w:widowControl w:val="0"/>
+        <w:rPr>
+          <w:sz w:val="22"/>
+          <w:szCs w:val="16"/>
+        </w:rPr>
+      </w:pPr>
+      <w:r>
+        <w:rPr>
+          <w:sz w:val="22"/>
+          <w:szCs w:val="16"/>
+        </w:rPr>
+        <w:t>            uses switch-control;</w:t>
+      </w:r>
+    </w:p>
+    <w:p>
+      <w:pPr>
+        <w:pStyle w:val="1"/>
+        <w:widowControl w:val="0"/>
+        <w:rPr>
+          <w:sz w:val="22"/>
+          <w:szCs w:val="16"/>
+        </w:rPr>
+      </w:pPr>
+      <w:r>
+        <w:rPr>
+          <w:sz w:val="22"/>
+          <w:szCs w:val="16"/>
+        </w:rPr>
+        <w:t>            description "none";</w:t>
+      </w:r>
+    </w:p>
+    <w:p>
+      <w:pPr>
+        <w:pStyle w:val="1"/>
+        <w:widowControl w:val="0"/>
+        <w:rPr>
+          <w:sz w:val="22"/>
+          <w:szCs w:val="16"/>
+        </w:rPr>
+      </w:pPr>
+      <w:r>
+        <w:rPr>
+          <w:sz w:val="22"/>
+          <w:szCs w:val="16"/>
+        </w:rPr>
+        <w:t>        }</w:t>
+      </w:r>
+    </w:p>
+    <w:p>
+      <w:pPr>
+        <w:pStyle w:val="1"/>
+        <w:widowControl w:val="0"/>
+        <w:rPr>
+          <w:sz w:val="22"/>
+          <w:szCs w:val="16"/>
+        </w:rPr>
+      </w:pPr>
+      <w:r>
+        <w:rPr>
+          <w:sz w:val="22"/>
+          <w:szCs w:val="16"/>
+        </w:rPr>
+        <w:t>        description "none";</w:t>
+      </w:r>
+    </w:p>
+    <w:p>
+      <w:pPr>
+        <w:pStyle w:val="1"/>
+        <w:widowControl w:val="0"/>
+        <w:rPr>
+          <w:sz w:val="22"/>
+          <w:szCs w:val="16"/>
+        </w:rPr>
+      </w:pPr>
+      <w:r>
+        <w:rPr>
+          <w:sz w:val="22"/>
+          <w:szCs w:val="16"/>
+        </w:rPr>
+        <w:t>    }</w:t>
+      </w:r>
+    </w:p>
+    <w:p>
+      <w:pPr>
+        <w:pStyle w:val="1"/>
+        <w:widowControl w:val="0"/>
+        <w:rPr>
+          <w:sz w:val="22"/>
+          <w:szCs w:val="16"/>
+        </w:rPr>
+      </w:pPr>
+      <w:r>
+        <w:rPr>
+          <w:sz w:val="22"/>
+          <w:szCs w:val="16"/>
+        </w:rPr>
+        <w:t> </w:t>
+      </w:r>
+    </w:p>
+    <w:p>
+      <w:pPr>
+        <w:pStyle w:val="1"/>
+        <w:widowControl w:val="0"/>
+        <w:rPr>
+          <w:sz w:val="22"/>
+          <w:szCs w:val="16"/>
+        </w:rPr>
+      </w:pPr>
+      <w:r>
+        <w:rPr>
+          <w:sz w:val="22"/>
+          <w:szCs w:val="16"/>
+        </w:rPr>
+        <w:t>Where event-notification is defined as</w:t>
+      </w:r>
+    </w:p>
+    <w:p>
+      <w:pPr>
+        <w:pStyle w:val="1"/>
+        <w:widowControl w:val="0"/>
+        <w:rPr>
+          <w:sz w:val="22"/>
+          <w:szCs w:val="16"/>
+        </w:rPr>
+      </w:pPr>
+      <w:r>
+        <w:rPr>
+          <w:sz w:val="22"/>
+          <w:szCs w:val="16"/>
+        </w:rPr>
+        <w:t> </w:t>
+      </w:r>
+    </w:p>
+    <w:p>
+      <w:pPr>
+        <w:pStyle w:val="1"/>
+        <w:widowControl w:val="0"/>
+        <w:rPr>
+          <w:sz w:val="22"/>
+          <w:szCs w:val="16"/>
+        </w:rPr>
+      </w:pPr>
+      <w:r>
+        <w:rPr>
+          <w:sz w:val="22"/>
+          <w:szCs w:val="16"/>
+        </w:rPr>
+        <w:t>    notification event-notification {</w:t>
+      </w:r>
+    </w:p>
+    <w:p>
+      <w:pPr>
+        <w:pStyle w:val="1"/>
+        <w:widowControl w:val="0"/>
+        <w:rPr>
+          <w:sz w:val="22"/>
+          <w:szCs w:val="16"/>
+        </w:rPr>
+      </w:pPr>
+      <w:r>
+        <w:rPr>
+          <w:sz w:val="22"/>
+          <w:szCs w:val="16"/>
+        </w:rPr>
+        <w:t>        uses event-notification;</w:t>
+      </w:r>
+    </w:p>
+    <w:p>
+      <w:pPr>
+        <w:pStyle w:val="1"/>
+        <w:widowControl w:val="0"/>
+        <w:rPr>
+          <w:sz w:val="22"/>
+          <w:szCs w:val="16"/>
+        </w:rPr>
+      </w:pPr>
+      <w:r>
+        <w:rPr>
+          <w:sz w:val="22"/>
+          <w:szCs w:val="16"/>
+        </w:rPr>
+        <w:t>        description "none";</w:t>
+      </w:r>
+    </w:p>
+    <w:p>
+      <w:pPr>
+        <w:pStyle w:val="1"/>
+        <w:widowControl w:val="0"/>
+        <w:rPr>
+          <w:sz w:val="22"/>
+          <w:szCs w:val="16"/>
+        </w:rPr>
+      </w:pPr>
+      <w:r>
+        <w:rPr>
+          <w:sz w:val="22"/>
+          <w:szCs w:val="16"/>
+        </w:rPr>
+        <w:t>    }</w:t>
+      </w:r>
+    </w:p>
+    <w:p>
+      <w:pPr>
+        <w:pStyle w:val="1"/>
+        <w:widowControl w:val="0"/>
+        <w:rPr>
+          <w:sz w:val="22"/>
+          <w:szCs w:val="16"/>
+        </w:rPr>
+      </w:pPr>
+      <w:r>
+        <w:rPr>
+          <w:sz w:val="22"/>
+          <w:szCs w:val="16"/>
+        </w:rPr>
+        <w:t> </w:t>
+      </w:r>
+    </w:p>
+    <w:p>
+      <w:pPr>
+        <w:pStyle w:val="1"/>
+        <w:widowControl w:val="0"/>
+        <w:rPr>
+          <w:sz w:val="22"/>
+          <w:szCs w:val="16"/>
+        </w:rPr>
+      </w:pPr>
+      <w:r>
+        <w:rPr>
+          <w:sz w:val="22"/>
+          <w:szCs w:val="16"/>
+        </w:rPr>
+        <w:t xml:space="preserve">Is lost in the generated YAML, i.e. no </w:t>
+      </w:r>
+      <w:r>
+        <w:rPr>
+          <w:i/>
+          <w:iCs/>
+          <w:sz w:val="22"/>
+          <w:szCs w:val="16"/>
+        </w:rPr>
+        <w:t>Augmentation</w:t>
+      </w:r>
+      <w:r>
+        <w:rPr>
+          <w:sz w:val="22"/>
+          <w:szCs w:val="16"/>
+        </w:rPr>
+        <w:t xml:space="preserve"> statement</w:t>
+      </w:r>
+    </w:p>
+    <w:p>
+      <w:pPr>
+        <w:rPr>
           <w:lang w:eastAsia="zh-CN"/>
         </w:rPr>
       </w:pPr>
@@ -19996,7 +21013,7 @@
 </file>
 
 <file path=word/endnotes.xml><?xml version="1.0" encoding="utf-8"?>
-<w:endnotes xmlns:wpc="http://schemas.microsoft.com/office/word/2010/wordprocessingCanvas" xmlns:cx="http://schemas.microsoft.com/office/drawing/2014/chartex" xmlns:cx1="http://schemas.microsoft.com/office/drawing/2015/9/8/chartex" xmlns:cx2="http://schemas.microsoft.com/office/drawing/2015/10/21/chartex" xmlns:cx3="http://schemas.microsoft.com/office/drawing/2016/5/9/chartex" xmlns:cx4="http://schemas.microsoft.com/office/drawing/2016/5/10/chartex" xmlns:cx5="http://schemas.microsoft.com/office/drawing/2016/5/11/chartex" xmlns:cx6="http://schemas.microsoft.com/office/drawing/2016/5/12/chartex" xmlns:cx7="http://schemas.microsoft.com/office/drawing/2016/5/13/chartex" xmlns:cx8="http://schemas.microsoft.com/office/drawing/2016/5/14/chartex" xmlns:mc="http://schemas.openxmlformats.org/markup-compatibility/2006" xmlns:aink="http://schemas.microsoft.com/office/drawing/2016/ink" xmlns:am3d="http://schemas.microsoft.com/office/drawing/2017/model3d" xmlns:o="urn:schemas-microsoft-com:office:office" xmlns:oel="http://schemas.microsoft.com/office/2019/extlst" xmlns:r="http://schemas.openxmlformats.org/officeDocument/2006/relationships" xmlns:m="http://schemas.openxmlformats.org/officeDocument/2006/math" xmlns:v="urn:schemas-microsoft-com:vml" xmlns:wp14="http://schemas.microsoft.com/office/word/2010/wordprocessingDrawing" xmlns:wp="http://schemas.openxmlformats.org/drawingml/2006/wordprocessingDrawing" xmlns:w10="urn:schemas-microsoft-com:office:word" xmlns:w="http://schemas.openxmlformats.org/wordprocessingml/2006/main" xmlns:w14="http://schemas.microsoft.com/office/word/2010/wordml" xmlns:w15="http://schemas.microsoft.com/office/word/2012/wordml" xmlns:w16cex="http://schemas.microsoft.com/office/word/2018/wordml/cex" xmlns:w16cid="http://schemas.microsoft.com/office/word/2016/wordml/cid" xmlns:w16="http://schemas.microsoft.com/office/word/2018/wordml" xmlns:w16sdtdh="http://schemas.microsoft.com/office/word/2020/wordml/sdtdatahash" xmlns:w16se="http://schemas.microsoft.com/office/word/2015/wordml/symex" xmlns:wpg="http://schemas.microsoft.com/office/word/2010/wordprocessingGroup" xmlns:wpi="http://schemas.microsoft.com/office/word/2010/wordprocessingInk" xmlns:wne="http://schemas.microsoft.com/office/word/2006/wordml" xmlns:wps="http://schemas.microsoft.com/office/word/2010/wordprocessingShape" mc:Ignorable="w14 w15 w16se w16cid w16 w16cex w16sdtdh wp14">
+<w:endnotes xmlns:wpc="http://schemas.microsoft.com/office/word/2010/wordprocessingCanvas" xmlns:cx="http://schemas.microsoft.com/office/drawing/2014/chartex" xmlns:cx1="http://schemas.microsoft.com/office/drawing/2015/9/8/chartex" xmlns:cx2="http://schemas.microsoft.com/office/drawing/2015/10/21/chartex" xmlns:cx3="http://schemas.microsoft.com/office/drawing/2016/5/9/chartex" xmlns:cx4="http://schemas.microsoft.com/office/drawing/2016/5/10/chartex" xmlns:cx5="http://schemas.microsoft.com/office/drawing/2016/5/11/chartex" xmlns:cx6="http://schemas.microsoft.com/office/drawing/2016/5/12/chartex" xmlns:cx7="http://schemas.microsoft.com/office/drawing/2016/5/13/chartex" xmlns:cx8="http://schemas.microsoft.com/office/drawing/2016/5/14/chartex" xmlns:mc="http://schemas.openxmlformats.org/markup-compatibility/2006" xmlns:aink="http://schemas.microsoft.com/office/drawing/2016/ink" xmlns:am3d="http://schemas.microsoft.com/office/drawing/2017/model3d" xmlns:o="urn:schemas-microsoft-com:office:office" xmlns:oel="http://schemas.microsoft.com/office/2019/extlst" xmlns:r="http://schemas.openxmlformats.org/officeDocument/2006/relationships" xmlns:m="http://schemas.openxmlformats.org/officeDocument/2006/math" xmlns:v="urn:schemas-microsoft-com:vml" xmlns:wp14="http://schemas.microsoft.com/office/word/2010/wordprocessingDrawing" xmlns:wp="http://schemas.openxmlformats.org/drawingml/2006/wordprocessingDrawing" xmlns:w10="urn:schemas-microsoft-com:office:word" xmlns:w="http://schemas.openxmlformats.org/wordprocessingml/2006/main" xmlns:w14="http://schemas.microsoft.com/office/word/2010/wordml" xmlns:w15="http://schemas.microsoft.com/office/word/2012/wordml" xmlns:w16cex="http://schemas.microsoft.com/office/word/2018/wordml/cex" xmlns:w16cid="http://schemas.microsoft.com/office/word/2016/wordml/cid" xmlns:w16="http://schemas.microsoft.com/office/word/2018/wordml" xmlns:w16du="http://schemas.microsoft.com/office/word/2023/wordml/word16du" xmlns:w16sdtdh="http://schemas.microsoft.com/office/word/2020/wordml/sdtdatahash" xmlns:w16se="http://schemas.microsoft.com/office/word/2015/wordml/symex" xmlns:wpg="http://schemas.microsoft.com/office/word/2010/wordprocessingGroup" xmlns:wpi="http://schemas.microsoft.com/office/word/2010/wordprocessingInk" xmlns:wne="http://schemas.microsoft.com/office/word/2006/wordml" xmlns:wps="http://schemas.microsoft.com/office/word/2010/wordprocessingShape" mc:Ignorable="w14 w15 w16se w16cid w16 w16cex w16sdtdh w16du wp14">
   <w:endnote w:type="separator" w:id="-1">
     <w:p>
       <w:pPr>
@@ -20021,7 +21038,7 @@
 </file>
 
 <file path=word/footer1.xml><?xml version="1.0" encoding="utf-8"?>
-<w:ftr xmlns:wpc="http://schemas.microsoft.com/office/word/2010/wordprocessingCanvas" xmlns:cx="http://schemas.microsoft.com/office/drawing/2014/chartex" xmlns:cx1="http://schemas.microsoft.com/office/drawing/2015/9/8/chartex" xmlns:cx2="http://schemas.microsoft.com/office/drawing/2015/10/21/chartex" xmlns:cx3="http://schemas.microsoft.com/office/drawing/2016/5/9/chartex" xmlns:cx4="http://schemas.microsoft.com/office/drawing/2016/5/10/chartex" xmlns:cx5="http://schemas.microsoft.com/office/drawing/2016/5/11/chartex" xmlns:cx6="http://schemas.microsoft.com/office/drawing/2016/5/12/chartex" xmlns:cx7="http://schemas.microsoft.com/office/drawing/2016/5/13/chartex" xmlns:cx8="http://schemas.microsoft.com/office/drawing/2016/5/14/chartex" xmlns:mc="http://schemas.openxmlformats.org/markup-compatibility/2006" xmlns:aink="http://schemas.microsoft.com/office/drawing/2016/ink" xmlns:am3d="http://schemas.microsoft.com/office/drawing/2017/model3d" xmlns:o="urn:schemas-microsoft-com:office:office" xmlns:oel="http://schemas.microsoft.com/office/2019/extlst" xmlns:r="http://schemas.openxmlformats.org/officeDocument/2006/relationships" xmlns:m="http://schemas.openxmlformats.org/officeDocument/2006/math" xmlns:v="urn:schemas-microsoft-com:vml" xmlns:wp14="http://schemas.microsoft.com/office/word/2010/wordprocessingDrawing" xmlns:wp="http://schemas.openxmlformats.org/drawingml/2006/wordprocessingDrawing" xmlns:w10="urn:schemas-microsoft-com:office:word" xmlns:w="http://schemas.openxmlformats.org/wordprocessingml/2006/main" xmlns:w14="http://schemas.microsoft.com/office/word/2010/wordml" xmlns:w15="http://schemas.microsoft.com/office/word/2012/wordml" xmlns:w16cex="http://schemas.microsoft.com/office/word/2018/wordml/cex" xmlns:w16cid="http://schemas.microsoft.com/office/word/2016/wordml/cid" xmlns:w16="http://schemas.microsoft.com/office/word/2018/wordml" xmlns:w16sdtdh="http://schemas.microsoft.com/office/word/2020/wordml/sdtdatahash" xmlns:w16se="http://schemas.microsoft.com/office/word/2015/wordml/symex" xmlns:wpg="http://schemas.microsoft.com/office/word/2010/wordprocessingGroup" xmlns:wpi="http://schemas.microsoft.com/office/word/2010/wordprocessingInk" xmlns:wne="http://schemas.microsoft.com/office/word/2006/wordml" xmlns:wps="http://schemas.microsoft.com/office/word/2010/wordprocessingShape" mc:Ignorable="w14 w15 w16se w16cid w16 w16cex w16sdtdh wp14">
+<w:ftr xmlns:wpc="http://schemas.microsoft.com/office/word/2010/wordprocessingCanvas" xmlns:cx="http://schemas.microsoft.com/office/drawing/2014/chartex" xmlns:cx1="http://schemas.microsoft.com/office/drawing/2015/9/8/chartex" xmlns:cx2="http://schemas.microsoft.com/office/drawing/2015/10/21/chartex" xmlns:cx3="http://schemas.microsoft.com/office/drawing/2016/5/9/chartex" xmlns:cx4="http://schemas.microsoft.com/office/drawing/2016/5/10/chartex" xmlns:cx5="http://schemas.microsoft.com/office/drawing/2016/5/11/chartex" xmlns:cx6="http://schemas.microsoft.com/office/drawing/2016/5/12/chartex" xmlns:cx7="http://schemas.microsoft.com/office/drawing/2016/5/13/chartex" xmlns:cx8="http://schemas.microsoft.com/office/drawing/2016/5/14/chartex" xmlns:mc="http://schemas.openxmlformats.org/markup-compatibility/2006" xmlns:aink="http://schemas.microsoft.com/office/drawing/2016/ink" xmlns:am3d="http://schemas.microsoft.com/office/drawing/2017/model3d" xmlns:o="urn:schemas-microsoft-com:office:office" xmlns:oel="http://schemas.microsoft.com/office/2019/extlst" xmlns:r="http://schemas.openxmlformats.org/officeDocument/2006/relationships" xmlns:m="http://schemas.openxmlformats.org/officeDocument/2006/math" xmlns:v="urn:schemas-microsoft-com:vml" xmlns:wp14="http://schemas.microsoft.com/office/word/2010/wordprocessingDrawing" xmlns:wp="http://schemas.openxmlformats.org/drawingml/2006/wordprocessingDrawing" xmlns:w10="urn:schemas-microsoft-com:office:word" xmlns:w="http://schemas.openxmlformats.org/wordprocessingml/2006/main" xmlns:w14="http://schemas.microsoft.com/office/word/2010/wordml" xmlns:w15="http://schemas.microsoft.com/office/word/2012/wordml" xmlns:w16cex="http://schemas.microsoft.com/office/word/2018/wordml/cex" xmlns:w16cid="http://schemas.microsoft.com/office/word/2016/wordml/cid" xmlns:w16="http://schemas.microsoft.com/office/word/2018/wordml" xmlns:w16du="http://schemas.microsoft.com/office/word/2023/wordml/word16du" xmlns:w16sdtdh="http://schemas.microsoft.com/office/word/2020/wordml/sdtdatahash" xmlns:w16se="http://schemas.microsoft.com/office/word/2015/wordml/symex" xmlns:wpg="http://schemas.microsoft.com/office/word/2010/wordprocessingGroup" xmlns:wpi="http://schemas.microsoft.com/office/word/2010/wordprocessingInk" xmlns:wne="http://schemas.microsoft.com/office/word/2006/wordml" xmlns:wps="http://schemas.microsoft.com/office/word/2010/wordprocessingShape" mc:Ignorable="w14 w15 w16se w16cid w16 w16cex w16sdtdh w16du wp14">
   <w:p>
     <w:pPr>
       <w:pStyle w:val="Footer"/>
@@ -20073,7 +21090,7 @@
 </file>
 
 <file path=word/footnotes.xml><?xml version="1.0" encoding="utf-8"?>
-<w:footnotes xmlns:wpc="http://schemas.microsoft.com/office/word/2010/wordprocessingCanvas" xmlns:cx="http://schemas.microsoft.com/office/drawing/2014/chartex" xmlns:cx1="http://schemas.microsoft.com/office/drawing/2015/9/8/chartex" xmlns:cx2="http://schemas.microsoft.com/office/drawing/2015/10/21/chartex" xmlns:cx3="http://schemas.microsoft.com/office/drawing/2016/5/9/chartex" xmlns:cx4="http://schemas.microsoft.com/office/drawing/2016/5/10/chartex" xmlns:cx5="http://schemas.microsoft.com/office/drawing/2016/5/11/chartex" xmlns:cx6="http://schemas.microsoft.com/office/drawing/2016/5/12/chartex" xmlns:cx7="http://schemas.microsoft.com/office/drawing/2016/5/13/chartex" xmlns:cx8="http://schemas.microsoft.com/office/drawing/2016/5/14/chartex" xmlns:mc="http://schemas.openxmlformats.org/markup-compatibility/2006" xmlns:aink="http://schemas.microsoft.com/office/drawing/2016/ink" xmlns:am3d="http://schemas.microsoft.com/office/drawing/2017/model3d" xmlns:o="urn:schemas-microsoft-com:office:office" xmlns:oel="http://schemas.microsoft.com/office/2019/extlst" xmlns:r="http://schemas.openxmlformats.org/officeDocument/2006/relationships" xmlns:m="http://schemas.openxmlformats.org/officeDocument/2006/math" xmlns:v="urn:schemas-microsoft-com:vml" xmlns:wp14="http://schemas.microsoft.com/office/word/2010/wordprocessingDrawing" xmlns:wp="http://schemas.openxmlformats.org/drawingml/2006/wordprocessingDrawing" xmlns:w10="urn:schemas-microsoft-com:office:word" xmlns:w="http://schemas.openxmlformats.org/wordprocessingml/2006/main" xmlns:w14="http://schemas.microsoft.com/office/word/2010/wordml" xmlns:w15="http://schemas.microsoft.com/office/word/2012/wordml" xmlns:w16cex="http://schemas.microsoft.com/office/word/2018/wordml/cex" xmlns:w16cid="http://schemas.microsoft.com/office/word/2016/wordml/cid" xmlns:w16="http://schemas.microsoft.com/office/word/2018/wordml" xmlns:w16sdtdh="http://schemas.microsoft.com/office/word/2020/wordml/sdtdatahash" xmlns:w16se="http://schemas.microsoft.com/office/word/2015/wordml/symex" xmlns:wpg="http://schemas.microsoft.com/office/word/2010/wordprocessingGroup" xmlns:wpi="http://schemas.microsoft.com/office/word/2010/wordprocessingInk" xmlns:wne="http://schemas.microsoft.com/office/word/2006/wordml" xmlns:wps="http://schemas.microsoft.com/office/word/2010/wordprocessingShape" mc:Ignorable="w14 w15 w16se w16cid w16 w16cex w16sdtdh wp14">
+<w:footnotes xmlns:wpc="http://schemas.microsoft.com/office/word/2010/wordprocessingCanvas" xmlns:cx="http://schemas.microsoft.com/office/drawing/2014/chartex" xmlns:cx1="http://schemas.microsoft.com/office/drawing/2015/9/8/chartex" xmlns:cx2="http://schemas.microsoft.com/office/drawing/2015/10/21/chartex" xmlns:cx3="http://schemas.microsoft.com/office/drawing/2016/5/9/chartex" xmlns:cx4="http://schemas.microsoft.com/office/drawing/2016/5/10/chartex" xmlns:cx5="http://schemas.microsoft.com/office/drawing/2016/5/11/chartex" xmlns:cx6="http://schemas.microsoft.com/office/drawing/2016/5/12/chartex" xmlns:cx7="http://schemas.microsoft.com/office/drawing/2016/5/13/chartex" xmlns:cx8="http://schemas.microsoft.com/office/drawing/2016/5/14/chartex" xmlns:mc="http://schemas.openxmlformats.org/markup-compatibility/2006" xmlns:aink="http://schemas.microsoft.com/office/drawing/2016/ink" xmlns:am3d="http://schemas.microsoft.com/office/drawing/2017/model3d" xmlns:o="urn:schemas-microsoft-com:office:office" xmlns:oel="http://schemas.microsoft.com/office/2019/extlst" xmlns:r="http://schemas.openxmlformats.org/officeDocument/2006/relationships" xmlns:m="http://schemas.openxmlformats.org/officeDocument/2006/math" xmlns:v="urn:schemas-microsoft-com:vml" xmlns:wp14="http://schemas.microsoft.com/office/word/2010/wordprocessingDrawing" xmlns:wp="http://schemas.openxmlformats.org/drawingml/2006/wordprocessingDrawing" xmlns:w10="urn:schemas-microsoft-com:office:word" xmlns:w="http://schemas.openxmlformats.org/wordprocessingml/2006/main" xmlns:w14="http://schemas.microsoft.com/office/word/2010/wordml" xmlns:w15="http://schemas.microsoft.com/office/word/2012/wordml" xmlns:w16cex="http://schemas.microsoft.com/office/word/2018/wordml/cex" xmlns:w16cid="http://schemas.microsoft.com/office/word/2016/wordml/cid" xmlns:w16="http://schemas.microsoft.com/office/word/2018/wordml" xmlns:w16du="http://schemas.microsoft.com/office/word/2023/wordml/word16du" xmlns:w16sdtdh="http://schemas.microsoft.com/office/word/2020/wordml/sdtdatahash" xmlns:w16se="http://schemas.microsoft.com/office/word/2015/wordml/symex" xmlns:wpg="http://schemas.microsoft.com/office/word/2010/wordprocessingGroup" xmlns:wpi="http://schemas.microsoft.com/office/word/2010/wordprocessingInk" xmlns:wne="http://schemas.microsoft.com/office/word/2006/wordml" xmlns:wps="http://schemas.microsoft.com/office/word/2010/wordprocessingShape" mc:Ignorable="w14 w15 w16se w16cid w16 w16cex w16sdtdh w16du wp14">
   <w:footnote w:type="separator" w:id="-1">
     <w:p>
       <w:pPr>
@@ -20098,7 +21115,7 @@
 </file>
 
 <file path=word/numbering.xml><?xml version="1.0" encoding="utf-8"?>
-<w:numbering xmlns:wpc="http://schemas.microsoft.com/office/word/2010/wordprocessingCanvas" xmlns:cx="http://schemas.microsoft.com/office/drawing/2014/chartex" xmlns:cx1="http://schemas.microsoft.com/office/drawing/2015/9/8/chartex" xmlns:cx2="http://schemas.microsoft.com/office/drawing/2015/10/21/chartex" xmlns:cx3="http://schemas.microsoft.com/office/drawing/2016/5/9/chartex" xmlns:cx4="http://schemas.microsoft.com/office/drawing/2016/5/10/chartex" xmlns:cx5="http://schemas.microsoft.com/office/drawing/2016/5/11/chartex" xmlns:cx6="http://schemas.microsoft.com/office/drawing/2016/5/12/chartex" xmlns:cx7="http://schemas.microsoft.com/office/drawing/2016/5/13/chartex" xmlns:cx8="http://schemas.microsoft.com/office/drawing/2016/5/14/chartex" xmlns:mc="http://schemas.openxmlformats.org/markup-compatibility/2006" xmlns:aink="http://schemas.microsoft.com/office/drawing/2016/ink" xmlns:am3d="http://schemas.microsoft.com/office/drawing/2017/model3d" xmlns:o="urn:schemas-microsoft-com:office:office" xmlns:oel="http://schemas.microsoft.com/office/2019/extlst" xmlns:r="http://schemas.openxmlformats.org/officeDocument/2006/relationships" xmlns:m="http://schemas.openxmlformats.org/officeDocument/2006/math" xmlns:v="urn:schemas-microsoft-com:vml" xmlns:wp14="http://schemas.microsoft.com/office/word/2010/wordprocessingDrawing" xmlns:wp="http://schemas.openxmlformats.org/drawingml/2006/wordprocessingDrawing" xmlns:w10="urn:schemas-microsoft-com:office:word" xmlns:w="http://schemas.openxmlformats.org/wordprocessingml/2006/main" xmlns:w14="http://schemas.microsoft.com/office/word/2010/wordml" xmlns:w15="http://schemas.microsoft.com/office/word/2012/wordml" xmlns:w16cex="http://schemas.microsoft.com/office/word/2018/wordml/cex" xmlns:w16cid="http://schemas.microsoft.com/office/word/2016/wordml/cid" xmlns:w16="http://schemas.microsoft.com/office/word/2018/wordml" xmlns:w16sdtdh="http://schemas.microsoft.com/office/word/2020/wordml/sdtdatahash" xmlns:w16se="http://schemas.microsoft.com/office/word/2015/wordml/symex" xmlns:wpg="http://schemas.microsoft.com/office/word/2010/wordprocessingGroup" xmlns:wpi="http://schemas.microsoft.com/office/word/2010/wordprocessingInk" xmlns:wne="http://schemas.microsoft.com/office/word/2006/wordml" xmlns:wps="http://schemas.microsoft.com/office/word/2010/wordprocessingShape" mc:Ignorable="w14 w15 w16se w16cid w16 w16cex w16sdtdh wp14">
+<w:numbering xmlns:wpc="http://schemas.microsoft.com/office/word/2010/wordprocessingCanvas" xmlns:cx="http://schemas.microsoft.com/office/drawing/2014/chartex" xmlns:cx1="http://schemas.microsoft.com/office/drawing/2015/9/8/chartex" xmlns:cx2="http://schemas.microsoft.com/office/drawing/2015/10/21/chartex" xmlns:cx3="http://schemas.microsoft.com/office/drawing/2016/5/9/chartex" xmlns:cx4="http://schemas.microsoft.com/office/drawing/2016/5/10/chartex" xmlns:cx5="http://schemas.microsoft.com/office/drawing/2016/5/11/chartex" xmlns:cx6="http://schemas.microsoft.com/office/drawing/2016/5/12/chartex" xmlns:cx7="http://schemas.microsoft.com/office/drawing/2016/5/13/chartex" xmlns:cx8="http://schemas.microsoft.com/office/drawing/2016/5/14/chartex" xmlns:mc="http://schemas.openxmlformats.org/markup-compatibility/2006" xmlns:aink="http://schemas.microsoft.com/office/drawing/2016/ink" xmlns:am3d="http://schemas.microsoft.com/office/drawing/2017/model3d" xmlns:o="urn:schemas-microsoft-com:office:office" xmlns:oel="http://schemas.microsoft.com/office/2019/extlst" xmlns:r="http://schemas.openxmlformats.org/officeDocument/2006/relationships" xmlns:m="http://schemas.openxmlformats.org/officeDocument/2006/math" xmlns:v="urn:schemas-microsoft-com:vml" xmlns:wp14="http://schemas.microsoft.com/office/word/2010/wordprocessingDrawing" xmlns:wp="http://schemas.openxmlformats.org/drawingml/2006/wordprocessingDrawing" xmlns:w10="urn:schemas-microsoft-com:office:word" xmlns:w="http://schemas.openxmlformats.org/wordprocessingml/2006/main" xmlns:w14="http://schemas.microsoft.com/office/word/2010/wordml" xmlns:w15="http://schemas.microsoft.com/office/word/2012/wordml" xmlns:w16cex="http://schemas.microsoft.com/office/word/2018/wordml/cex" xmlns:w16cid="http://schemas.microsoft.com/office/word/2016/wordml/cid" xmlns:w16="http://schemas.microsoft.com/office/word/2018/wordml" xmlns:w16du="http://schemas.microsoft.com/office/word/2023/wordml/word16du" xmlns:w16sdtdh="http://schemas.microsoft.com/office/word/2020/wordml/sdtdatahash" xmlns:w16se="http://schemas.microsoft.com/office/word/2015/wordml/symex" xmlns:wpg="http://schemas.microsoft.com/office/word/2010/wordprocessingGroup" xmlns:wpi="http://schemas.microsoft.com/office/word/2010/wordprocessingInk" xmlns:wne="http://schemas.microsoft.com/office/word/2006/wordml" xmlns:wps="http://schemas.microsoft.com/office/word/2010/wordprocessingShape" mc:Ignorable="w14 w15 w16se w16cid w16 w16cex w16sdtdh w16du wp14">
   <w:abstractNum w:abstractNumId="0" w15:restartNumberingAfterBreak="0">
     <w:nsid w:val="017346C3"/>
     <w:multiLevelType w:val="hybridMultilevel"/>
@@ -22424,7 +23441,7 @@
 </file>
 
 <file path=word/styles.xml><?xml version="1.0" encoding="utf-8"?>
-<w:styles xmlns:mc="http://schemas.openxmlformats.org/markup-compatibility/2006" xmlns:r="http://schemas.openxmlformats.org/officeDocument/2006/relationships" xmlns:w="http://schemas.openxmlformats.org/wordprocessingml/2006/main" xmlns:w14="http://schemas.microsoft.com/office/word/2010/wordml" xmlns:w15="http://schemas.microsoft.com/office/word/2012/wordml" xmlns:w16cex="http://schemas.microsoft.com/office/word/2018/wordml/cex" xmlns:w16cid="http://schemas.microsoft.com/office/word/2016/wordml/cid" xmlns:w16="http://schemas.microsoft.com/office/word/2018/wordml" xmlns:w16sdtdh="http://schemas.microsoft.com/office/word/2020/wordml/sdtdatahash" xmlns:w16se="http://schemas.microsoft.com/office/word/2015/wordml/symex" mc:Ignorable="w14 w15 w16se w16cid w16 w16cex w16sdtdh">
+<w:styles xmlns:mc="http://schemas.openxmlformats.org/markup-compatibility/2006" xmlns:r="http://schemas.openxmlformats.org/officeDocument/2006/relationships" xmlns:w="http://schemas.openxmlformats.org/wordprocessingml/2006/main" xmlns:w14="http://schemas.microsoft.com/office/word/2010/wordml" xmlns:w15="http://schemas.microsoft.com/office/word/2012/wordml" xmlns:w16cex="http://schemas.microsoft.com/office/word/2018/wordml/cex" xmlns:w16cid="http://schemas.microsoft.com/office/word/2016/wordml/cid" xmlns:w16="http://schemas.microsoft.com/office/word/2018/wordml" xmlns:w16du="http://schemas.microsoft.com/office/word/2023/wordml/word16du" xmlns:w16sdtdh="http://schemas.microsoft.com/office/word/2020/wordml/sdtdatahash" xmlns:w16se="http://schemas.microsoft.com/office/word/2015/wordml/symex" mc:Ignorable="w14 w15 w16se w16cid w16 w16cex w16sdtdh w16du">
   <w:docDefaults>
     <w:rPrDefault>
       <w:rPr>

</xml_diff>